<commit_message>
I completed a simple part of the qstior
</commit_message>
<xml_diff>
--- a/603-ET/project/servey questionnaire on -Ethics in information security- .docx
+++ b/603-ET/project/servey questionnaire on -Ethics in information security- .docx
@@ -1,6 +1,6 @@
 
 <file path=word/document.xml><?xml version="1.0" encoding="utf-8"?>
-<w:document xmlns:wpc="http://schemas.microsoft.com/office/word/2010/wordprocessingCanvas" xmlns:cx="http://schemas.microsoft.com/office/drawing/2014/chartex" xmlns:cx1="http://schemas.microsoft.com/office/drawing/2015/9/8/chartex" xmlns:cx2="http://schemas.microsoft.com/office/drawing/2015/10/21/chartex" xmlns:cx3="http://schemas.microsoft.com/office/drawing/2016/5/9/chartex" xmlns:cx4="http://schemas.microsoft.com/office/drawing/2016/5/10/chartex" xmlns:cx5="http://schemas.microsoft.com/office/drawing/2016/5/11/chartex" xmlns:cx6="http://schemas.microsoft.com/office/drawing/2016/5/12/chartex" xmlns:cx7="http://schemas.microsoft.com/office/drawing/2016/5/13/chartex" xmlns:cx8="http://schemas.microsoft.com/office/drawing/2016/5/14/chartex" xmlns:mc="http://schemas.openxmlformats.org/markup-compatibility/2006" xmlns:aink="http://schemas.microsoft.com/office/drawing/2016/ink" xmlns:am3d="http://schemas.microsoft.com/office/drawing/2017/model3d" xmlns:o="urn:schemas-microsoft-com:office:office" xmlns:r="http://schemas.openxmlformats.org/officeDocument/2006/relationships" xmlns:m="http://schemas.openxmlformats.org/officeDocument/2006/math" xmlns:v="urn:schemas-microsoft-com:vml" xmlns:wp14="http://schemas.microsoft.com/office/word/2010/wordprocessingDrawing" xmlns:wp="http://schemas.openxmlformats.org/drawingml/2006/wordprocessingDrawing" xmlns:w10="urn:schemas-microsoft-com:office:word" xmlns:w="http://schemas.openxmlformats.org/wordprocessingml/2006/main" xmlns:w14="http://schemas.microsoft.com/office/word/2010/wordml" xmlns:w15="http://schemas.microsoft.com/office/word/2012/wordml" xmlns:w16cid="http://schemas.microsoft.com/office/word/2016/wordml/cid" xmlns:w16se="http://schemas.microsoft.com/office/word/2015/wordml/symex" xmlns:wpg="http://schemas.microsoft.com/office/word/2010/wordprocessingGroup" xmlns:wpi="http://schemas.microsoft.com/office/word/2010/wordprocessingInk" xmlns:wne="http://schemas.microsoft.com/office/word/2006/wordml" xmlns:wps="http://schemas.microsoft.com/office/word/2010/wordprocessingShape" mc:Ignorable="w14 w15 w16se w16cid wp14">
+<w:document xmlns:wpc="http://schemas.microsoft.com/office/word/2010/wordprocessingCanvas" xmlns:cx="http://schemas.microsoft.com/office/drawing/2014/chartex" xmlns:cx1="http://schemas.microsoft.com/office/drawing/2015/9/8/chartex" xmlns:mc="http://schemas.openxmlformats.org/markup-compatibility/2006" xmlns:o="urn:schemas-microsoft-com:office:office" xmlns:r="http://schemas.openxmlformats.org/officeDocument/2006/relationships" xmlns:m="http://schemas.openxmlformats.org/officeDocument/2006/math" xmlns:v="urn:schemas-microsoft-com:vml" xmlns:wp14="http://schemas.microsoft.com/office/word/2010/wordprocessingDrawing" xmlns:wp="http://schemas.openxmlformats.org/drawingml/2006/wordprocessingDrawing" xmlns:w10="urn:schemas-microsoft-com:office:word" xmlns:w="http://schemas.openxmlformats.org/wordprocessingml/2006/main" xmlns:w14="http://schemas.microsoft.com/office/word/2010/wordml" xmlns:w15="http://schemas.microsoft.com/office/word/2012/wordml" xmlns:w16se="http://schemas.microsoft.com/office/word/2015/wordml/symex" xmlns:wpg="http://schemas.microsoft.com/office/word/2010/wordprocessingGroup" xmlns:wpi="http://schemas.microsoft.com/office/word/2010/wordprocessingInk" xmlns:wne="http://schemas.microsoft.com/office/word/2006/wordml" xmlns:wps="http://schemas.microsoft.com/office/word/2010/wordprocessingShape" mc:Ignorable="w14 w15 w16se wp14">
   <w:body>
     <w:p>
       <w:r>
@@ -457,12 +457,12 @@
           </mc:Choice>
           <mc:Fallback>
             <w:pict>
-              <v:group w14:anchorId="3C89FAAA" id="Group 6" o:spid="_x0000_s1027" style="position:absolute;margin-left:0;margin-top:29.45pt;width:619.5pt;height:75.75pt;z-index:251663360;mso-position-horizontal:left;mso-position-horizontal-relative:page;mso-height-relative:margin" coordsize="78676,9620" o:gfxdata="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">
+              <v:group w14:anchorId="3C89FAAA" id="Group 6" o:spid="_x0000_s1027" style="position:absolute;margin-left:0;margin-top:29.45pt;width:619.5pt;height:75.75pt;z-index:251663360;mso-position-horizontal:left;mso-position-horizontal-relative:page;mso-height-relative:margin" coordsize="78676,9620" o:gfxdata="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">
                 <v:rect id="Rectangle 1" o:spid="_x0000_s1028" style="position:absolute;width:78676;height:9620;visibility:visible;mso-wrap-style:square;v-text-anchor:middle" o:gfxdata="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" fillcolor="white [3212]" strokecolor="black [3213]" strokeweight="1pt"/>
                 <v:rect id="Rectangle 3" o:spid="_x0000_s1029" style="position:absolute;left:4381;top:190;width:10668;height:9308;visibility:visible;mso-wrap-style:square;v-text-anchor:middle" o:gfxdata="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" stroked="f" strokeweight="1pt">
                   <v:fill r:id="rId8" o:title="" recolor="t" rotate="t" type="frame"/>
                 </v:rect>
-                <v:rect id="Rectangle 4" o:spid="_x0000_s1030" style="position:absolute;left:65913;top:1143;width:5715;height:7302;visibility:visible;mso-wrap-style:square;v-text-anchor:middle" o:gfxdata="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" stroked="f" strokeweight="1pt">
+                <v:rect id="Rectangle 4" o:spid="_x0000_s1030" style="position:absolute;left:65913;top:1143;width:5715;height:7302;visibility:visible;mso-wrap-style:square;v-text-anchor:middle" o:gfxdata="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" stroked="f" strokeweight="1pt">
                   <v:fill r:id="rId9" o:title="" recolor="t" rotate="t" type="frame"/>
                 </v:rect>
                 <v:rect id="Rectangle 5" o:spid="_x0000_s1031" style="position:absolute;left:23145;top:2476;width:32195;height:5525;visibility:visible;mso-wrap-style:square;v-text-anchor:middle" o:gfxdata="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" filled="f" stroked="f" strokeweight="1pt">
@@ -679,17 +679,8 @@
                                 <w:rFonts w:cs="Times New Roman"/>
                                 <w:color w:val="0D0D0D" w:themeColor="text1" w:themeTint="F2"/>
                               </w:rPr>
-                              <w:t>………</w:t>
+                              <w:t>…………..</w:t>
                             </w:r>
-                            <w:proofErr w:type="gramStart"/>
-                            <w:r>
-                              <w:rPr>
-                                <w:rFonts w:cs="Times New Roman"/>
-                                <w:color w:val="0D0D0D" w:themeColor="text1" w:themeTint="F2"/>
-                              </w:rPr>
-                              <w:t>…..</w:t>
-                            </w:r>
-                            <w:proofErr w:type="gramEnd"/>
                             <w:r>
                               <w:rPr>
                                 <w:rFonts w:cs="Times New Roman"/>
@@ -874,17 +865,8 @@
                           <w:rFonts w:cs="Times New Roman"/>
                           <w:color w:val="0D0D0D" w:themeColor="text1" w:themeTint="F2"/>
                         </w:rPr>
-                        <w:t>………</w:t>
+                        <w:t>…………..</w:t>
                       </w:r>
-                      <w:proofErr w:type="gramStart"/>
-                      <w:r>
-                        <w:rPr>
-                          <w:rFonts w:cs="Times New Roman"/>
-                          <w:color w:val="0D0D0D" w:themeColor="text1" w:themeTint="F2"/>
-                        </w:rPr>
-                        <w:t>…..</w:t>
-                      </w:r>
-                      <w:proofErr w:type="gramEnd"/>
                       <w:r>
                         <w:rPr>
                           <w:rFonts w:cs="Times New Roman"/>
@@ -1166,10 +1148,7 @@
     </w:p>
     <w:p>
       <w:r>
-        <w:t>8</w:t>
-      </w:r>
-      <w:r>
-        <w:t>. Have you ever found a virus or Trojan on your computer at work?</w:t>
+        <w:t>8. Have you ever found a virus or Trojan on your computer at work?</w:t>
       </w:r>
     </w:p>
     <w:p>
@@ -1181,15 +1160,7 @@
         </w:numPr>
       </w:pPr>
       <w:r>
-        <w:t xml:space="preserve">Yes, my computers </w:t>
-      </w:r>
-      <w:proofErr w:type="gramStart"/>
-      <w:r>
-        <w:t>has</w:t>
-      </w:r>
-      <w:proofErr w:type="gramEnd"/>
-      <w:r>
-        <w:t xml:space="preserve"> been infected before.</w:t>
+        <w:t>Yes, my computers has been infected before.</w:t>
       </w:r>
     </w:p>
     <w:p>
@@ -1224,10 +1195,7 @@
     </w:p>
     <w:p>
       <w:r>
-        <w:t>9</w:t>
-      </w:r>
-      <w:r>
-        <w:t>. Do you know how to tell if your computer is hacked or infected?</w:t>
+        <w:t>9. Do you know how to tell if your computer is hacked or infected?</w:t>
       </w:r>
     </w:p>
     <w:p>
@@ -1269,10 +1237,7 @@
     </w:p>
     <w:p>
       <w:r>
-        <w:t>10</w:t>
-      </w:r>
-      <w:r>
-        <w:t>. Have you ever given your password from work to someone else?</w:t>
+        <w:t>10. Have you ever given your password from work to someone else?</w:t>
       </w:r>
     </w:p>
     <w:p>
@@ -1357,10 +1322,7 @@
     </w:p>
     <w:p>
       <w:r>
-        <w:t>12</w:t>
-      </w:r>
-      <w:r>
-        <w:t>. How secure do you feel your computer is?</w:t>
+        <w:t>12. How secure do you feel your computer is?</w:t>
       </w:r>
     </w:p>
     <w:p>
@@ -1415,10 +1377,7 @@
     <w:p>
       <w:r>
         <w:lastRenderedPageBreak/>
-        <w:t>13</w:t>
-      </w:r>
-      <w:r>
-        <w:t>. Is the firewall on your computer enabled?</w:t>
+        <w:t>13. Is the firewall on your computer enabled?</w:t>
       </w:r>
     </w:p>
     <w:p>
@@ -1472,13 +1431,7 @@
     </w:p>
     <w:p>
       <w:r>
-        <w:t>1</w:t>
-      </w:r>
-      <w:r>
-        <w:t>4</w:t>
-      </w:r>
-      <w:r>
-        <w:t>. Is your computer configured to be automatically updated?</w:t>
+        <w:t>14. Is your computer configured to be automatically updated?</w:t>
       </w:r>
     </w:p>
     <w:p>
@@ -1532,13 +1485,7 @@
     </w:p>
     <w:p>
       <w:r>
-        <w:t>1</w:t>
-      </w:r>
-      <w:r>
-        <w:t>5</w:t>
-      </w:r>
-      <w:r>
-        <w:t>. How careful are you when you open an attachment in email?</w:t>
+        <w:t>15. How careful are you when you open an attachment in email?</w:t>
       </w:r>
     </w:p>
     <w:p>
@@ -1585,13 +1532,7 @@
     </w:p>
     <w:p>
       <w:r>
-        <w:t>1</w:t>
-      </w:r>
-      <w:r>
-        <w:t>6</w:t>
-      </w:r>
-      <w:r>
-        <w:t>. Do you know what a phishing attack is?</w:t>
+        <w:t>16. Do you know what a phishing attack is?</w:t>
       </w:r>
     </w:p>
     <w:p>
@@ -1617,8 +1558,6 @@
       <w:r>
         <w:t>No, I do not.</w:t>
       </w:r>
-      <w:bookmarkStart w:id="0" w:name="_GoBack"/>
-      <w:bookmarkEnd w:id="0"/>
     </w:p>
     <w:p>
       <w:pPr>
@@ -1634,6 +1573,35 @@
       </w:pPr>
     </w:p>
     <w:p>
+      <w:r>
+        <w:t>13. Do you know what an email scam is and how to identify one?</w:t>
+      </w:r>
+    </w:p>
+    <w:p>
+      <w:pPr>
+        <w:pStyle w:val="NoSpacing"/>
+        <w:numPr>
+          <w:ilvl w:val="0"/>
+          <w:numId w:val="16"/>
+        </w:numPr>
+      </w:pPr>
+      <w:r>
+        <w:t>Yes I do.</w:t>
+      </w:r>
+    </w:p>
+    <w:p>
+      <w:pPr>
+        <w:pStyle w:val="NoSpacing"/>
+        <w:numPr>
+          <w:ilvl w:val="0"/>
+          <w:numId w:val="16"/>
+        </w:numPr>
+      </w:pPr>
+      <w:r>
+        <w:t>No, I do not.</w:t>
+      </w:r>
+    </w:p>
+    <w:p>
       <w:pPr>
         <w:autoSpaceDE w:val="0"/>
         <w:autoSpaceDN w:val="0"/>
@@ -1645,13 +1613,58 @@
           <w:szCs w:val="20"/>
         </w:rPr>
       </w:pPr>
-      <w:r>
-        <w:rPr>
-          <w:rFonts w:ascii="HelveticaNeue" w:hAnsi="HelveticaNeue" w:cs="HelveticaNeue"/>
-          <w:sz w:val="20"/>
-          <w:szCs w:val="20"/>
-        </w:rPr>
-        <w:t>13. Do you know what an email scam is and how to identify one?</w:t>
+    </w:p>
+    <w:p>
+      <w:r>
+        <w:t>14. Is anti-virus currently installed, updated and enabled on your computer?</w:t>
+      </w:r>
+    </w:p>
+    <w:p>
+      <w:pPr>
+        <w:pStyle w:val="NoSpacing"/>
+        <w:numPr>
+          <w:ilvl w:val="0"/>
+          <w:numId w:val="17"/>
+        </w:numPr>
+      </w:pPr>
+      <w:r>
+        <w:t>Yes it is.</w:t>
+      </w:r>
+    </w:p>
+    <w:p>
+      <w:pPr>
+        <w:pStyle w:val="NoSpacing"/>
+        <w:numPr>
+          <w:ilvl w:val="0"/>
+          <w:numId w:val="17"/>
+        </w:numPr>
+      </w:pPr>
+      <w:r>
+        <w:t>No it is not.</w:t>
+      </w:r>
+    </w:p>
+    <w:p>
+      <w:pPr>
+        <w:pStyle w:val="NoSpacing"/>
+        <w:numPr>
+          <w:ilvl w:val="0"/>
+          <w:numId w:val="17"/>
+        </w:numPr>
+      </w:pPr>
+      <w:r>
+        <w:t>I do not know how to tell.</w:t>
+      </w:r>
+    </w:p>
+    <w:p>
+      <w:pPr>
+        <w:pStyle w:val="NoSpacing"/>
+        <w:numPr>
+          <w:ilvl w:val="0"/>
+          <w:numId w:val="17"/>
+        </w:numPr>
+      </w:pPr>
+      <w:r>
+        <w:t>I do not know what anti-virus is.</w:t>
       </w:r>
     </w:p>
     <w:p>
@@ -1666,31 +1679,34 @@
           <w:szCs w:val="20"/>
         </w:rPr>
       </w:pPr>
-      <w:r>
-        <w:rPr>
-          <w:rFonts w:ascii="HelveticaNeue" w:hAnsi="HelveticaNeue" w:cs="HelveticaNeue"/>
-          <w:sz w:val="20"/>
-          <w:szCs w:val="20"/>
-        </w:rPr>
-        <w:t xml:space="preserve">a. </w:t>
-      </w:r>
-      <w:proofErr w:type="gramStart"/>
-      <w:r>
-        <w:rPr>
-          <w:rFonts w:ascii="HelveticaNeue" w:hAnsi="HelveticaNeue" w:cs="HelveticaNeue"/>
-          <w:sz w:val="20"/>
-          <w:szCs w:val="20"/>
-        </w:rPr>
-        <w:t>Yes</w:t>
-      </w:r>
-      <w:proofErr w:type="gramEnd"/>
-      <w:r>
-        <w:rPr>
-          <w:rFonts w:ascii="HelveticaNeue" w:hAnsi="HelveticaNeue" w:cs="HelveticaNeue"/>
-          <w:sz w:val="20"/>
-          <w:szCs w:val="20"/>
-        </w:rPr>
-        <w:t xml:space="preserve"> I do.</w:t>
+    </w:p>
+    <w:p>
+      <w:r>
+        <w:t>15. My computer has no value to hackers, they do not target me.</w:t>
+      </w:r>
+    </w:p>
+    <w:p>
+      <w:pPr>
+        <w:pStyle w:val="NoSpacing"/>
+        <w:numPr>
+          <w:ilvl w:val="0"/>
+          <w:numId w:val="18"/>
+        </w:numPr>
+      </w:pPr>
+      <w:r>
+        <w:t>True</w:t>
+      </w:r>
+    </w:p>
+    <w:p>
+      <w:pPr>
+        <w:pStyle w:val="NoSpacing"/>
+        <w:numPr>
+          <w:ilvl w:val="0"/>
+          <w:numId w:val="18"/>
+        </w:numPr>
+      </w:pPr>
+      <w:r>
+        <w:t>False</w:t>
       </w:r>
     </w:p>
     <w:p>
@@ -1705,13 +1721,52 @@
           <w:szCs w:val="20"/>
         </w:rPr>
       </w:pPr>
-      <w:r>
-        <w:rPr>
-          <w:rFonts w:ascii="HelveticaNeue" w:hAnsi="HelveticaNeue" w:cs="HelveticaNeue"/>
-          <w:sz w:val="20"/>
-          <w:szCs w:val="20"/>
-        </w:rPr>
-        <w:t>b. No, I do not.</w:t>
+    </w:p>
+    <w:p>
+      <w:r>
+        <w:t>16. Do we have policies on which websites you can visit?</w:t>
+      </w:r>
+    </w:p>
+    <w:p>
+      <w:pPr>
+        <w:pStyle w:val="NoSpacing"/>
+        <w:numPr>
+          <w:ilvl w:val="0"/>
+          <w:numId w:val="19"/>
+        </w:numPr>
+      </w:pPr>
+      <w:r>
+        <w:t>No, there are no policies, I can visit whatever websites I want while at work.</w:t>
+      </w:r>
+    </w:p>
+    <w:p>
+      <w:pPr>
+        <w:pStyle w:val="NoSpacing"/>
+        <w:numPr>
+          <w:ilvl w:val="0"/>
+          <w:numId w:val="19"/>
+        </w:numPr>
+      </w:pPr>
+      <w:r>
+        <w:t>Yes, there are policies limiting what websites I can and cannot visit while at work, but I</w:t>
+      </w:r>
+      <w:r>
+        <w:t xml:space="preserve"> </w:t>
+      </w:r>
+      <w:r>
+        <w:t>do not know the policies.</w:t>
+      </w:r>
+    </w:p>
+    <w:p>
+      <w:pPr>
+        <w:pStyle w:val="NoSpacing"/>
+        <w:numPr>
+          <w:ilvl w:val="0"/>
+          <w:numId w:val="19"/>
+        </w:numPr>
+      </w:pPr>
+      <w:r>
+        <w:t>Yes, there are policies and I know and understand them.</w:t>
       </w:r>
     </w:p>
     <w:p>
@@ -1726,14 +1781,6 @@
           <w:szCs w:val="20"/>
         </w:rPr>
       </w:pPr>
-      <w:r>
-        <w:rPr>
-          <w:rFonts w:ascii="HelveticaNeue" w:hAnsi="HelveticaNeue" w:cs="HelveticaNeue"/>
-          <w:sz w:val="20"/>
-          <w:szCs w:val="20"/>
-        </w:rPr>
-        <w:t>14. Is anti-virus currently installed, updated and enabled on your computer?</w:t>
-      </w:r>
     </w:p>
     <w:p>
       <w:pPr>
@@ -1747,31 +1794,103 @@
           <w:szCs w:val="20"/>
         </w:rPr>
       </w:pPr>
-      <w:r>
+    </w:p>
+    <w:p>
+      <w:r>
+        <w:t>17. Do we have policies on how what you can and cannot use email for?</w:t>
+      </w:r>
+    </w:p>
+    <w:p>
+      <w:pPr>
+        <w:pStyle w:val="NoSpacing"/>
+        <w:numPr>
+          <w:ilvl w:val="0"/>
+          <w:numId w:val="20"/>
+        </w:numPr>
+      </w:pPr>
+      <w:r>
+        <w:t>No, there are no policies, I can send whatever emails I want to whomever I want while at</w:t>
+      </w:r>
+      <w:r>
+        <w:t xml:space="preserve"> </w:t>
+      </w:r>
+      <w:r>
+        <w:t>work.</w:t>
+      </w:r>
+    </w:p>
+    <w:p>
+      <w:pPr>
+        <w:pStyle w:val="NoSpacing"/>
+        <w:numPr>
+          <w:ilvl w:val="0"/>
+          <w:numId w:val="20"/>
+        </w:numPr>
+      </w:pPr>
+      <w:r>
+        <w:t>Yes, there are policies limiting what emails I can and cannot send while at work, but I do</w:t>
+      </w:r>
+      <w:r>
+        <w:t xml:space="preserve"> </w:t>
+      </w:r>
+      <w:r>
+        <w:t>not know the policies.</w:t>
+      </w:r>
+    </w:p>
+    <w:p>
+      <w:pPr>
+        <w:pStyle w:val="NoSpacing"/>
+        <w:numPr>
+          <w:ilvl w:val="0"/>
+          <w:numId w:val="20"/>
+        </w:numPr>
         <w:rPr>
-          <w:rFonts w:ascii="HelveticaNeue" w:hAnsi="HelveticaNeue" w:cs="HelveticaNeue"/>
-          <w:sz w:val="20"/>
-          <w:szCs w:val="20"/>
+          <w:rFonts w:cs="Times New Roman"/>
         </w:rPr>
-        <w:t xml:space="preserve">a. </w:t>
-      </w:r>
-      <w:proofErr w:type="gramStart"/>
-      <w:r>
-        <w:rPr>
-          <w:rFonts w:ascii="HelveticaNeue" w:hAnsi="HelveticaNeue" w:cs="HelveticaNeue"/>
-          <w:sz w:val="20"/>
-          <w:szCs w:val="20"/>
-        </w:rPr>
-        <w:t>Yes it is</w:t>
-      </w:r>
-      <w:proofErr w:type="gramEnd"/>
-      <w:r>
-        <w:rPr>
-          <w:rFonts w:ascii="HelveticaNeue" w:hAnsi="HelveticaNeue" w:cs="HelveticaNeue"/>
-          <w:sz w:val="20"/>
-          <w:szCs w:val="20"/>
-        </w:rPr>
-        <w:t>.</w:t>
+      </w:pPr>
+      <w:r>
+        <w:t>Yes, there are policies and I know and understand them.</w:t>
+      </w:r>
+    </w:p>
+    <w:p>
+      <w:r>
+        <w:lastRenderedPageBreak/>
+        <w:t>18. Is instant messaging allowed in our organization?</w:t>
+      </w:r>
+    </w:p>
+    <w:p>
+      <w:pPr>
+        <w:pStyle w:val="NoSpacing"/>
+        <w:numPr>
+          <w:ilvl w:val="0"/>
+          <w:numId w:val="21"/>
+        </w:numPr>
+      </w:pPr>
+      <w:r>
+        <w:t>Yes, instant messaging is allowed in our organization.</w:t>
+      </w:r>
+    </w:p>
+    <w:p>
+      <w:pPr>
+        <w:pStyle w:val="NoSpacing"/>
+        <w:numPr>
+          <w:ilvl w:val="0"/>
+          <w:numId w:val="21"/>
+        </w:numPr>
+      </w:pPr>
+      <w:r>
+        <w:t>No, instant messaging is not allowed in our organization.</w:t>
+      </w:r>
+    </w:p>
+    <w:p>
+      <w:pPr>
+        <w:pStyle w:val="NoSpacing"/>
+        <w:numPr>
+          <w:ilvl w:val="0"/>
+          <w:numId w:val="21"/>
+        </w:numPr>
+      </w:pPr>
+      <w:r>
+        <w:t>I do not know.</w:t>
       </w:r>
     </w:p>
     <w:p>
@@ -1786,13 +1905,52 @@
           <w:szCs w:val="20"/>
         </w:rPr>
       </w:pPr>
-      <w:r>
-        <w:rPr>
-          <w:rFonts w:ascii="HelveticaNeue" w:hAnsi="HelveticaNeue" w:cs="HelveticaNeue"/>
-          <w:sz w:val="20"/>
-          <w:szCs w:val="20"/>
-        </w:rPr>
-        <w:t>b. No it is not.</w:t>
+    </w:p>
+    <w:p>
+      <w:r>
+        <w:t>19. Can you use your own personal devices, such as your mobile phone, to store or transfer</w:t>
+      </w:r>
+      <w:r>
+        <w:t xml:space="preserve"> </w:t>
+      </w:r>
+      <w:r>
+        <w:t>confidential company information?</w:t>
+      </w:r>
+    </w:p>
+    <w:p>
+      <w:pPr>
+        <w:pStyle w:val="NoSpacing"/>
+        <w:numPr>
+          <w:ilvl w:val="0"/>
+          <w:numId w:val="22"/>
+        </w:numPr>
+      </w:pPr>
+      <w:r>
+        <w:t>Yes I can.</w:t>
+      </w:r>
+    </w:p>
+    <w:p>
+      <w:pPr>
+        <w:pStyle w:val="NoSpacing"/>
+        <w:numPr>
+          <w:ilvl w:val="0"/>
+          <w:numId w:val="22"/>
+        </w:numPr>
+      </w:pPr>
+      <w:r>
+        <w:t>No I cannot.</w:t>
+      </w:r>
+    </w:p>
+    <w:p>
+      <w:pPr>
+        <w:pStyle w:val="NoSpacing"/>
+        <w:numPr>
+          <w:ilvl w:val="0"/>
+          <w:numId w:val="22"/>
+        </w:numPr>
+      </w:pPr>
+      <w:r>
+        <w:t>I do not know.</w:t>
       </w:r>
     </w:p>
     <w:p>
@@ -1807,13 +1965,34 @@
           <w:szCs w:val="20"/>
         </w:rPr>
       </w:pPr>
-      <w:r>
-        <w:rPr>
-          <w:rFonts w:ascii="HelveticaNeue" w:hAnsi="HelveticaNeue" w:cs="HelveticaNeue"/>
-          <w:sz w:val="20"/>
-          <w:szCs w:val="20"/>
-        </w:rPr>
-        <w:t>c. I do not know how to tell.</w:t>
+    </w:p>
+    <w:p>
+      <w:r>
+        <w:t>20. Have you downloaded and installed software on your computer at work?</w:t>
+      </w:r>
+    </w:p>
+    <w:p>
+      <w:pPr>
+        <w:pStyle w:val="NoSpacing"/>
+        <w:numPr>
+          <w:ilvl w:val="0"/>
+          <w:numId w:val="23"/>
+        </w:numPr>
+      </w:pPr>
+      <w:r>
+        <w:t>Yes I have.</w:t>
+      </w:r>
+    </w:p>
+    <w:p>
+      <w:pPr>
+        <w:pStyle w:val="NoSpacing"/>
+        <w:numPr>
+          <w:ilvl w:val="0"/>
+          <w:numId w:val="23"/>
+        </w:numPr>
+      </w:pPr>
+      <w:r>
+        <w:t>No I have not.</w:t>
       </w:r>
     </w:p>
     <w:p>
@@ -1828,13 +2007,42 @@
           <w:szCs w:val="20"/>
         </w:rPr>
       </w:pPr>
-      <w:r>
-        <w:rPr>
-          <w:rFonts w:ascii="HelveticaNeue" w:hAnsi="HelveticaNeue" w:cs="HelveticaNeue"/>
-          <w:sz w:val="20"/>
-          <w:szCs w:val="20"/>
-        </w:rPr>
-        <w:t>d. I do not know what anti-virus is.</w:t>
+    </w:p>
+    <w:p>
+      <w:r>
+        <w:t xml:space="preserve">21. </w:t>
+      </w:r>
+      <w:proofErr w:type="gramStart"/>
+      <w:r>
+        <w:t>Has</w:t>
+      </w:r>
+      <w:proofErr w:type="gramEnd"/>
+      <w:r>
+        <w:t xml:space="preserve"> your boss or anyone else you know at work asked you for your password?</w:t>
+      </w:r>
+    </w:p>
+    <w:p>
+      <w:pPr>
+        <w:pStyle w:val="NoSpacing"/>
+        <w:numPr>
+          <w:ilvl w:val="0"/>
+          <w:numId w:val="25"/>
+        </w:numPr>
+      </w:pPr>
+      <w:r>
+        <w:t>Yes, they have</w:t>
+      </w:r>
+    </w:p>
+    <w:p>
+      <w:pPr>
+        <w:pStyle w:val="NoSpacing"/>
+        <w:numPr>
+          <w:ilvl w:val="0"/>
+          <w:numId w:val="25"/>
+        </w:numPr>
+      </w:pPr>
+      <w:r>
+        <w:t>No, they have not.</w:t>
       </w:r>
     </w:p>
     <w:p>
@@ -1849,13 +2057,40 @@
           <w:szCs w:val="20"/>
         </w:rPr>
       </w:pPr>
-      <w:r>
-        <w:rPr>
-          <w:rFonts w:ascii="HelveticaNeue" w:hAnsi="HelveticaNeue" w:cs="HelveticaNeue"/>
-          <w:sz w:val="20"/>
-          <w:szCs w:val="20"/>
-        </w:rPr>
-        <w:t>15. My computer has no value to hackers, they do not target me.</w:t>
+    </w:p>
+    <w:p>
+      <w:r>
+        <w:t>22. Do you use the same passwords for your work accounts as you do for your personal accounts at</w:t>
+      </w:r>
+      <w:r>
+        <w:t xml:space="preserve"> </w:t>
+      </w:r>
+      <w:r>
+        <w:t>home, such as Facebook, Twitter or your personal email accounts?</w:t>
+      </w:r>
+    </w:p>
+    <w:p>
+      <w:pPr>
+        <w:pStyle w:val="NoSpacing"/>
+        <w:numPr>
+          <w:ilvl w:val="0"/>
+          <w:numId w:val="26"/>
+        </w:numPr>
+      </w:pPr>
+      <w:r>
+        <w:t>Yes I do.</w:t>
+      </w:r>
+    </w:p>
+    <w:p>
+      <w:pPr>
+        <w:pStyle w:val="NoSpacing"/>
+        <w:numPr>
+          <w:ilvl w:val="0"/>
+          <w:numId w:val="26"/>
+        </w:numPr>
+      </w:pPr>
+      <w:r>
+        <w:t>No I do not.</w:t>
       </w:r>
     </w:p>
     <w:p>
@@ -1870,13 +2105,58 @@
           <w:szCs w:val="20"/>
         </w:rPr>
       </w:pPr>
-      <w:r>
-        <w:rPr>
-          <w:rFonts w:ascii="HelveticaNeue" w:hAnsi="HelveticaNeue" w:cs="HelveticaNeue"/>
-          <w:sz w:val="20"/>
-          <w:szCs w:val="20"/>
-        </w:rPr>
-        <w:t>a. True</w:t>
+    </w:p>
+    <w:p>
+      <w:r>
+        <w:t>23. How often do you take information from the office and use your computer at home to work on it?</w:t>
+      </w:r>
+    </w:p>
+    <w:p>
+      <w:pPr>
+        <w:pStyle w:val="NoSpacing"/>
+        <w:numPr>
+          <w:ilvl w:val="0"/>
+          <w:numId w:val="27"/>
+        </w:numPr>
+      </w:pPr>
+      <w:r>
+        <w:t>Almost every day.</w:t>
+      </w:r>
+    </w:p>
+    <w:p>
+      <w:pPr>
+        <w:pStyle w:val="NoSpacing"/>
+        <w:numPr>
+          <w:ilvl w:val="0"/>
+          <w:numId w:val="27"/>
+        </w:numPr>
+      </w:pPr>
+      <w:r>
+        <w:t>At least once a week.</w:t>
+      </w:r>
+    </w:p>
+    <w:p>
+      <w:pPr>
+        <w:pStyle w:val="NoSpacing"/>
+        <w:numPr>
+          <w:ilvl w:val="0"/>
+          <w:numId w:val="27"/>
+        </w:numPr>
+      </w:pPr>
+      <w:r>
+        <w:t>At least once a month.</w:t>
+      </w:r>
+    </w:p>
+    <w:p>
+      <w:pPr>
+        <w:pStyle w:val="NoSpacing"/>
+        <w:numPr>
+          <w:ilvl w:val="0"/>
+          <w:numId w:val="27"/>
+        </w:numPr>
+      </w:pPr>
+      <w:r>
+        <w:t>Never</w:t>
       </w:r>
     </w:p>
     <w:p>
@@ -1891,13 +2171,40 @@
           <w:szCs w:val="20"/>
         </w:rPr>
       </w:pPr>
-      <w:r>
-        <w:rPr>
-          <w:rFonts w:ascii="HelveticaNeue" w:hAnsi="HelveticaNeue" w:cs="HelveticaNeue"/>
-          <w:sz w:val="20"/>
-          <w:szCs w:val="20"/>
-        </w:rPr>
-        <w:t>b. False</w:t>
+    </w:p>
+    <w:p>
+      <w:r>
+        <w:t>24. Have you logged into work accounts using public computers, such as from a library, cyber café or</w:t>
+      </w:r>
+      <w:r>
+        <w:t xml:space="preserve"> </w:t>
+      </w:r>
+      <w:r>
+        <w:t>hotel lobby?</w:t>
+      </w:r>
+    </w:p>
+    <w:p>
+      <w:pPr>
+        <w:pStyle w:val="NoSpacing"/>
+        <w:numPr>
+          <w:ilvl w:val="0"/>
+          <w:numId w:val="28"/>
+        </w:numPr>
+      </w:pPr>
+      <w:r>
+        <w:t>Yes, I have</w:t>
+      </w:r>
+    </w:p>
+    <w:p>
+      <w:pPr>
+        <w:pStyle w:val="NoSpacing"/>
+        <w:numPr>
+          <w:ilvl w:val="0"/>
+          <w:numId w:val="28"/>
+        </w:numPr>
+      </w:pPr>
+      <w:r>
+        <w:t>No, I have not</w:t>
       </w:r>
     </w:p>
     <w:p>
@@ -1912,219 +2219,40 @@
           <w:szCs w:val="20"/>
         </w:rPr>
       </w:pPr>
-      <w:r>
-        <w:rPr>
-          <w:rFonts w:ascii="HelveticaNeue" w:hAnsi="HelveticaNeue" w:cs="HelveticaNeue"/>
-          <w:sz w:val="20"/>
-          <w:szCs w:val="20"/>
-        </w:rPr>
-        <w:t>16. Do we have policies on which websites you can visit?</w:t>
-      </w:r>
-    </w:p>
-    <w:p>
-      <w:pPr>
-        <w:autoSpaceDE w:val="0"/>
-        <w:autoSpaceDN w:val="0"/>
-        <w:adjustRightInd w:val="0"/>
-        <w:spacing w:after="0" w:line="240" w:lineRule="auto"/>
-        <w:rPr>
-          <w:rFonts w:ascii="HelveticaNeue" w:hAnsi="HelveticaNeue" w:cs="HelveticaNeue"/>
-          <w:sz w:val="20"/>
-          <w:szCs w:val="20"/>
-        </w:rPr>
-      </w:pPr>
-      <w:r>
-        <w:rPr>
-          <w:rFonts w:ascii="HelveticaNeue" w:hAnsi="HelveticaNeue" w:cs="HelveticaNeue"/>
-          <w:sz w:val="20"/>
-          <w:szCs w:val="20"/>
-        </w:rPr>
-        <w:t>a. No, there are no policies, I can visit whatever websites I want while at work.</w:t>
-      </w:r>
-    </w:p>
-    <w:p>
-      <w:pPr>
-        <w:autoSpaceDE w:val="0"/>
-        <w:autoSpaceDN w:val="0"/>
-        <w:adjustRightInd w:val="0"/>
-        <w:spacing w:after="0" w:line="240" w:lineRule="auto"/>
-        <w:rPr>
-          <w:rFonts w:ascii="HelveticaNeue" w:hAnsi="HelveticaNeue" w:cs="HelveticaNeue"/>
-          <w:sz w:val="20"/>
-          <w:szCs w:val="20"/>
-        </w:rPr>
-      </w:pPr>
-      <w:r>
-        <w:rPr>
-          <w:rFonts w:ascii="HelveticaNeue" w:hAnsi="HelveticaNeue" w:cs="HelveticaNeue"/>
-          <w:sz w:val="20"/>
-          <w:szCs w:val="20"/>
-        </w:rPr>
-        <w:t>b. Yes, there are policies limiting what websites I can and cannot visit while at work, but I</w:t>
-      </w:r>
-    </w:p>
-    <w:p>
-      <w:pPr>
-        <w:autoSpaceDE w:val="0"/>
-        <w:autoSpaceDN w:val="0"/>
-        <w:adjustRightInd w:val="0"/>
-        <w:spacing w:after="0" w:line="240" w:lineRule="auto"/>
-        <w:rPr>
-          <w:rFonts w:ascii="HelveticaNeue" w:hAnsi="HelveticaNeue" w:cs="HelveticaNeue"/>
-          <w:sz w:val="20"/>
-          <w:szCs w:val="20"/>
-        </w:rPr>
-      </w:pPr>
-      <w:r>
-        <w:rPr>
-          <w:rFonts w:ascii="HelveticaNeue" w:hAnsi="HelveticaNeue" w:cs="HelveticaNeue"/>
-          <w:sz w:val="20"/>
-          <w:szCs w:val="20"/>
-        </w:rPr>
-        <w:t>do not know the policies.</w:t>
-      </w:r>
-    </w:p>
-    <w:p>
-      <w:pPr>
-        <w:autoSpaceDE w:val="0"/>
-        <w:autoSpaceDN w:val="0"/>
-        <w:adjustRightInd w:val="0"/>
-        <w:spacing w:after="0" w:line="240" w:lineRule="auto"/>
-        <w:rPr>
-          <w:rFonts w:ascii="HelveticaNeue" w:hAnsi="HelveticaNeue" w:cs="HelveticaNeue"/>
-          <w:sz w:val="20"/>
-          <w:szCs w:val="20"/>
-        </w:rPr>
-      </w:pPr>
-      <w:r>
-        <w:rPr>
-          <w:rFonts w:ascii="HelveticaNeue" w:hAnsi="HelveticaNeue" w:cs="HelveticaNeue"/>
-          <w:sz w:val="20"/>
-          <w:szCs w:val="20"/>
-        </w:rPr>
-        <w:t>c. Yes, there are policies and I know and understand them.</w:t>
-      </w:r>
-    </w:p>
-    <w:p>
-      <w:pPr>
-        <w:autoSpaceDE w:val="0"/>
-        <w:autoSpaceDN w:val="0"/>
-        <w:adjustRightInd w:val="0"/>
-        <w:spacing w:after="0" w:line="240" w:lineRule="auto"/>
-        <w:rPr>
-          <w:rFonts w:ascii="HelveticaNeue" w:hAnsi="HelveticaNeue" w:cs="HelveticaNeue"/>
-          <w:sz w:val="20"/>
-          <w:szCs w:val="20"/>
-        </w:rPr>
-      </w:pPr>
-      <w:r>
-        <w:rPr>
-          <w:rFonts w:ascii="HelveticaNeue" w:hAnsi="HelveticaNeue" w:cs="HelveticaNeue"/>
-          <w:sz w:val="20"/>
-          <w:szCs w:val="20"/>
-        </w:rPr>
-        <w:t>17. Do we have policies on how what you can and cannot use email for?</w:t>
-      </w:r>
-    </w:p>
-    <w:p>
-      <w:pPr>
-        <w:autoSpaceDE w:val="0"/>
-        <w:autoSpaceDN w:val="0"/>
-        <w:adjustRightInd w:val="0"/>
-        <w:spacing w:after="0" w:line="240" w:lineRule="auto"/>
-        <w:rPr>
-          <w:rFonts w:ascii="HelveticaNeue" w:hAnsi="HelveticaNeue" w:cs="HelveticaNeue"/>
-          <w:sz w:val="20"/>
-          <w:szCs w:val="20"/>
-        </w:rPr>
-      </w:pPr>
-      <w:r>
-        <w:rPr>
-          <w:rFonts w:ascii="HelveticaNeue" w:hAnsi="HelveticaNeue" w:cs="HelveticaNeue"/>
-          <w:sz w:val="20"/>
-          <w:szCs w:val="20"/>
-        </w:rPr>
-        <w:t>a. No, there are no policies, I can send whatever emails I want to whomever I want while at</w:t>
-      </w:r>
-    </w:p>
-    <w:p>
-      <w:pPr>
-        <w:autoSpaceDE w:val="0"/>
-        <w:autoSpaceDN w:val="0"/>
-        <w:adjustRightInd w:val="0"/>
-        <w:spacing w:after="0" w:line="240" w:lineRule="auto"/>
-        <w:rPr>
-          <w:rFonts w:ascii="HelveticaNeue" w:hAnsi="HelveticaNeue" w:cs="HelveticaNeue"/>
-          <w:sz w:val="20"/>
-          <w:szCs w:val="20"/>
-        </w:rPr>
-      </w:pPr>
-      <w:r>
-        <w:rPr>
-          <w:rFonts w:ascii="HelveticaNeue" w:hAnsi="HelveticaNeue" w:cs="HelveticaNeue"/>
-          <w:sz w:val="20"/>
-          <w:szCs w:val="20"/>
-        </w:rPr>
-        <w:t>work.</w:t>
-      </w:r>
-    </w:p>
-    <w:p>
-      <w:pPr>
-        <w:autoSpaceDE w:val="0"/>
-        <w:autoSpaceDN w:val="0"/>
-        <w:adjustRightInd w:val="0"/>
-        <w:spacing w:after="0" w:line="240" w:lineRule="auto"/>
-        <w:rPr>
-          <w:rFonts w:ascii="HelveticaNeue" w:hAnsi="HelveticaNeue" w:cs="HelveticaNeue"/>
-          <w:sz w:val="20"/>
-          <w:szCs w:val="20"/>
-        </w:rPr>
-      </w:pPr>
-      <w:r>
-        <w:rPr>
-          <w:rFonts w:ascii="HelveticaNeue" w:hAnsi="HelveticaNeue" w:cs="HelveticaNeue"/>
-          <w:sz w:val="20"/>
-          <w:szCs w:val="20"/>
-        </w:rPr>
-        <w:t>b. Yes, there are policies limiting what emails I can and cannot send while at work, but I do</w:t>
-      </w:r>
-    </w:p>
-    <w:p>
-      <w:pPr>
-        <w:autoSpaceDE w:val="0"/>
-        <w:autoSpaceDN w:val="0"/>
-        <w:adjustRightInd w:val="0"/>
-        <w:spacing w:after="0" w:line="240" w:lineRule="auto"/>
-        <w:rPr>
-          <w:rFonts w:ascii="HelveticaNeue" w:hAnsi="HelveticaNeue" w:cs="HelveticaNeue"/>
-          <w:sz w:val="20"/>
-          <w:szCs w:val="20"/>
-        </w:rPr>
-      </w:pPr>
-      <w:r>
-        <w:rPr>
-          <w:rFonts w:ascii="HelveticaNeue" w:hAnsi="HelveticaNeue" w:cs="HelveticaNeue"/>
-          <w:sz w:val="20"/>
-          <w:szCs w:val="20"/>
-        </w:rPr>
-        <w:t>not know the policies.</w:t>
-      </w:r>
-    </w:p>
-    <w:p>
-      <w:pPr>
-        <w:pStyle w:val="NoSpacing"/>
+    </w:p>
+    <w:p>
+      <w:r>
+        <w:t>25. If you delete a file from your computer or USB stick, that information can no longer be recovered.</w:t>
+      </w:r>
+    </w:p>
+    <w:p>
+      <w:pPr>
+        <w:pStyle w:val="NoSpacing"/>
+        <w:numPr>
+          <w:ilvl w:val="0"/>
+          <w:numId w:val="29"/>
+        </w:numPr>
+      </w:pPr>
+      <w:r>
+        <w:t>True</w:t>
+      </w:r>
+    </w:p>
+    <w:p>
+      <w:pPr>
+        <w:pStyle w:val="NoSpacing"/>
+        <w:numPr>
+          <w:ilvl w:val="0"/>
+          <w:numId w:val="29"/>
+        </w:numPr>
         <w:rPr>
           <w:rFonts w:cs="Times New Roman"/>
         </w:rPr>
       </w:pPr>
       <w:r>
-        <w:rPr>
-          <w:rFonts w:ascii="HelveticaNeue" w:hAnsi="HelveticaNeue" w:cs="HelveticaNeue"/>
-          <w:sz w:val="20"/>
-          <w:szCs w:val="20"/>
-        </w:rPr>
-        <w:t>c. Yes, there are policies and I know and understand them.</w:t>
-      </w:r>
+        <w:t>False</w:t>
+      </w:r>
+      <w:bookmarkStart w:id="0" w:name="_GoBack"/>
+      <w:bookmarkEnd w:id="0"/>
     </w:p>
     <w:sectPr>
       <w:pgSz w:w="12240" w:h="15840"/>
@@ -2137,7 +2265,7 @@
 </file>
 
 <file path=word/numbering.xml><?xml version="1.0" encoding="utf-8"?>
-<w:numbering xmlns:wpc="http://schemas.microsoft.com/office/word/2010/wordprocessingCanvas" xmlns:cx="http://schemas.microsoft.com/office/drawing/2014/chartex" xmlns:cx1="http://schemas.microsoft.com/office/drawing/2015/9/8/chartex" xmlns:cx2="http://schemas.microsoft.com/office/drawing/2015/10/21/chartex" xmlns:cx3="http://schemas.microsoft.com/office/drawing/2016/5/9/chartex" xmlns:cx4="http://schemas.microsoft.com/office/drawing/2016/5/10/chartex" xmlns:cx5="http://schemas.microsoft.com/office/drawing/2016/5/11/chartex" xmlns:cx6="http://schemas.microsoft.com/office/drawing/2016/5/12/chartex" xmlns:cx7="http://schemas.microsoft.com/office/drawing/2016/5/13/chartex" xmlns:cx8="http://schemas.microsoft.com/office/drawing/2016/5/14/chartex" xmlns:mc="http://schemas.openxmlformats.org/markup-compatibility/2006" xmlns:aink="http://schemas.microsoft.com/office/drawing/2016/ink" xmlns:am3d="http://schemas.microsoft.com/office/drawing/2017/model3d" xmlns:o="urn:schemas-microsoft-com:office:office" xmlns:r="http://schemas.openxmlformats.org/officeDocument/2006/relationships" xmlns:m="http://schemas.openxmlformats.org/officeDocument/2006/math" xmlns:v="urn:schemas-microsoft-com:vml" xmlns:wp14="http://schemas.microsoft.com/office/word/2010/wordprocessingDrawing" xmlns:wp="http://schemas.openxmlformats.org/drawingml/2006/wordprocessingDrawing" xmlns:w10="urn:schemas-microsoft-com:office:word" xmlns:w="http://schemas.openxmlformats.org/wordprocessingml/2006/main" xmlns:w14="http://schemas.microsoft.com/office/word/2010/wordml" xmlns:w15="http://schemas.microsoft.com/office/word/2012/wordml" xmlns:w16cid="http://schemas.microsoft.com/office/word/2016/wordml/cid" xmlns:w16se="http://schemas.microsoft.com/office/word/2015/wordml/symex" xmlns:wpg="http://schemas.microsoft.com/office/word/2010/wordprocessingGroup" xmlns:wpi="http://schemas.microsoft.com/office/word/2010/wordprocessingInk" xmlns:wne="http://schemas.microsoft.com/office/word/2006/wordml" xmlns:wps="http://schemas.microsoft.com/office/word/2010/wordprocessingShape" mc:Ignorable="w14 w15 w16se w16cid wp14">
+<w:numbering xmlns:wpc="http://schemas.microsoft.com/office/word/2010/wordprocessingCanvas" xmlns:cx="http://schemas.microsoft.com/office/drawing/2014/chartex" xmlns:cx1="http://schemas.microsoft.com/office/drawing/2015/9/8/chartex" xmlns:mc="http://schemas.openxmlformats.org/markup-compatibility/2006" xmlns:o="urn:schemas-microsoft-com:office:office" xmlns:r="http://schemas.openxmlformats.org/officeDocument/2006/relationships" xmlns:m="http://schemas.openxmlformats.org/officeDocument/2006/math" xmlns:v="urn:schemas-microsoft-com:vml" xmlns:wp14="http://schemas.microsoft.com/office/word/2010/wordprocessingDrawing" xmlns:wp="http://schemas.openxmlformats.org/drawingml/2006/wordprocessingDrawing" xmlns:w10="urn:schemas-microsoft-com:office:word" xmlns:w="http://schemas.openxmlformats.org/wordprocessingml/2006/main" xmlns:w14="http://schemas.microsoft.com/office/word/2010/wordml" xmlns:w15="http://schemas.microsoft.com/office/word/2012/wordml" xmlns:w16se="http://schemas.microsoft.com/office/word/2015/wordml/symex" xmlns:wpg="http://schemas.microsoft.com/office/word/2010/wordprocessingGroup" xmlns:wpi="http://schemas.microsoft.com/office/word/2010/wordprocessingInk" xmlns:wne="http://schemas.microsoft.com/office/word/2006/wordml" xmlns:wps="http://schemas.microsoft.com/office/word/2010/wordprocessingShape" mc:Ignorable="w14 w15 w16se wp14">
   <w:abstractNum w:abstractNumId="0" w15:restartNumberingAfterBreak="0">
     <w:nsid w:val="014C79C3"/>
     <w:multiLevelType w:val="hybridMultilevel"/>
@@ -2397,6 +2525,178 @@
     </w:lvl>
   </w:abstractNum>
   <w:abstractNum w:abstractNumId="3" w15:restartNumberingAfterBreak="0">
+    <w:nsid w:val="0D7A20E3"/>
+    <w:multiLevelType w:val="hybridMultilevel"/>
+    <w:tmpl w:val="9F203FDC"/>
+    <w:lvl w:ilvl="0" w:tplc="04090017">
+      <w:start w:val="1"/>
+      <w:numFmt w:val="lowerLetter"/>
+      <w:lvlText w:val="%1)"/>
+      <w:lvlJc w:val="left"/>
+      <w:pPr>
+        <w:ind w:left="720" w:hanging="360"/>
+      </w:pPr>
+    </w:lvl>
+    <w:lvl w:ilvl="1" w:tplc="04090019" w:tentative="1">
+      <w:start w:val="1"/>
+      <w:numFmt w:val="lowerLetter"/>
+      <w:lvlText w:val="%2."/>
+      <w:lvlJc w:val="left"/>
+      <w:pPr>
+        <w:ind w:left="1440" w:hanging="360"/>
+      </w:pPr>
+    </w:lvl>
+    <w:lvl w:ilvl="2" w:tplc="0409001B" w:tentative="1">
+      <w:start w:val="1"/>
+      <w:numFmt w:val="lowerRoman"/>
+      <w:lvlText w:val="%3."/>
+      <w:lvlJc w:val="right"/>
+      <w:pPr>
+        <w:ind w:left="2160" w:hanging="180"/>
+      </w:pPr>
+    </w:lvl>
+    <w:lvl w:ilvl="3" w:tplc="0409000F" w:tentative="1">
+      <w:start w:val="1"/>
+      <w:numFmt w:val="decimal"/>
+      <w:lvlText w:val="%4."/>
+      <w:lvlJc w:val="left"/>
+      <w:pPr>
+        <w:ind w:left="2880" w:hanging="360"/>
+      </w:pPr>
+    </w:lvl>
+    <w:lvl w:ilvl="4" w:tplc="04090019" w:tentative="1">
+      <w:start w:val="1"/>
+      <w:numFmt w:val="lowerLetter"/>
+      <w:lvlText w:val="%5."/>
+      <w:lvlJc w:val="left"/>
+      <w:pPr>
+        <w:ind w:left="3600" w:hanging="360"/>
+      </w:pPr>
+    </w:lvl>
+    <w:lvl w:ilvl="5" w:tplc="0409001B" w:tentative="1">
+      <w:start w:val="1"/>
+      <w:numFmt w:val="lowerRoman"/>
+      <w:lvlText w:val="%6."/>
+      <w:lvlJc w:val="right"/>
+      <w:pPr>
+        <w:ind w:left="4320" w:hanging="180"/>
+      </w:pPr>
+    </w:lvl>
+    <w:lvl w:ilvl="6" w:tplc="0409000F" w:tentative="1">
+      <w:start w:val="1"/>
+      <w:numFmt w:val="decimal"/>
+      <w:lvlText w:val="%7."/>
+      <w:lvlJc w:val="left"/>
+      <w:pPr>
+        <w:ind w:left="5040" w:hanging="360"/>
+      </w:pPr>
+    </w:lvl>
+    <w:lvl w:ilvl="7" w:tplc="04090019" w:tentative="1">
+      <w:start w:val="1"/>
+      <w:numFmt w:val="lowerLetter"/>
+      <w:lvlText w:val="%8."/>
+      <w:lvlJc w:val="left"/>
+      <w:pPr>
+        <w:ind w:left="5760" w:hanging="360"/>
+      </w:pPr>
+    </w:lvl>
+    <w:lvl w:ilvl="8" w:tplc="0409001B" w:tentative="1">
+      <w:start w:val="1"/>
+      <w:numFmt w:val="lowerRoman"/>
+      <w:lvlText w:val="%9."/>
+      <w:lvlJc w:val="right"/>
+      <w:pPr>
+        <w:ind w:left="6480" w:hanging="180"/>
+      </w:pPr>
+    </w:lvl>
+  </w:abstractNum>
+  <w:abstractNum w:abstractNumId="4" w15:restartNumberingAfterBreak="0">
+    <w:nsid w:val="11226945"/>
+    <w:multiLevelType w:val="hybridMultilevel"/>
+    <w:tmpl w:val="81A07E92"/>
+    <w:lvl w:ilvl="0" w:tplc="04090017">
+      <w:start w:val="1"/>
+      <w:numFmt w:val="lowerLetter"/>
+      <w:lvlText w:val="%1)"/>
+      <w:lvlJc w:val="left"/>
+      <w:pPr>
+        <w:ind w:left="720" w:hanging="360"/>
+      </w:pPr>
+    </w:lvl>
+    <w:lvl w:ilvl="1" w:tplc="04090019" w:tentative="1">
+      <w:start w:val="1"/>
+      <w:numFmt w:val="lowerLetter"/>
+      <w:lvlText w:val="%2."/>
+      <w:lvlJc w:val="left"/>
+      <w:pPr>
+        <w:ind w:left="1440" w:hanging="360"/>
+      </w:pPr>
+    </w:lvl>
+    <w:lvl w:ilvl="2" w:tplc="0409001B" w:tentative="1">
+      <w:start w:val="1"/>
+      <w:numFmt w:val="lowerRoman"/>
+      <w:lvlText w:val="%3."/>
+      <w:lvlJc w:val="right"/>
+      <w:pPr>
+        <w:ind w:left="2160" w:hanging="180"/>
+      </w:pPr>
+    </w:lvl>
+    <w:lvl w:ilvl="3" w:tplc="0409000F" w:tentative="1">
+      <w:start w:val="1"/>
+      <w:numFmt w:val="decimal"/>
+      <w:lvlText w:val="%4."/>
+      <w:lvlJc w:val="left"/>
+      <w:pPr>
+        <w:ind w:left="2880" w:hanging="360"/>
+      </w:pPr>
+    </w:lvl>
+    <w:lvl w:ilvl="4" w:tplc="04090019" w:tentative="1">
+      <w:start w:val="1"/>
+      <w:numFmt w:val="lowerLetter"/>
+      <w:lvlText w:val="%5."/>
+      <w:lvlJc w:val="left"/>
+      <w:pPr>
+        <w:ind w:left="3600" w:hanging="360"/>
+      </w:pPr>
+    </w:lvl>
+    <w:lvl w:ilvl="5" w:tplc="0409001B" w:tentative="1">
+      <w:start w:val="1"/>
+      <w:numFmt w:val="lowerRoman"/>
+      <w:lvlText w:val="%6."/>
+      <w:lvlJc w:val="right"/>
+      <w:pPr>
+        <w:ind w:left="4320" w:hanging="180"/>
+      </w:pPr>
+    </w:lvl>
+    <w:lvl w:ilvl="6" w:tplc="0409000F" w:tentative="1">
+      <w:start w:val="1"/>
+      <w:numFmt w:val="decimal"/>
+      <w:lvlText w:val="%7."/>
+      <w:lvlJc w:val="left"/>
+      <w:pPr>
+        <w:ind w:left="5040" w:hanging="360"/>
+      </w:pPr>
+    </w:lvl>
+    <w:lvl w:ilvl="7" w:tplc="04090019" w:tentative="1">
+      <w:start w:val="1"/>
+      <w:numFmt w:val="lowerLetter"/>
+      <w:lvlText w:val="%8."/>
+      <w:lvlJc w:val="left"/>
+      <w:pPr>
+        <w:ind w:left="5760" w:hanging="360"/>
+      </w:pPr>
+    </w:lvl>
+    <w:lvl w:ilvl="8" w:tplc="0409001B" w:tentative="1">
+      <w:start w:val="1"/>
+      <w:numFmt w:val="lowerRoman"/>
+      <w:lvlText w:val="%9."/>
+      <w:lvlJc w:val="right"/>
+      <w:pPr>
+        <w:ind w:left="6480" w:hanging="180"/>
+      </w:pPr>
+    </w:lvl>
+  </w:abstractNum>
+  <w:abstractNum w:abstractNumId="5" w15:restartNumberingAfterBreak="0">
     <w:nsid w:val="124C1F62"/>
     <w:multiLevelType w:val="hybridMultilevel"/>
     <w:tmpl w:val="7220BBE4"/>
@@ -2482,7 +2782,351 @@
       </w:pPr>
     </w:lvl>
   </w:abstractNum>
-  <w:abstractNum w:abstractNumId="4" w15:restartNumberingAfterBreak="0">
+  <w:abstractNum w:abstractNumId="6" w15:restartNumberingAfterBreak="0">
+    <w:nsid w:val="15FB681A"/>
+    <w:multiLevelType w:val="hybridMultilevel"/>
+    <w:tmpl w:val="06EE140E"/>
+    <w:lvl w:ilvl="0" w:tplc="04090017">
+      <w:start w:val="1"/>
+      <w:numFmt w:val="lowerLetter"/>
+      <w:lvlText w:val="%1)"/>
+      <w:lvlJc w:val="left"/>
+      <w:pPr>
+        <w:ind w:left="720" w:hanging="360"/>
+      </w:pPr>
+    </w:lvl>
+    <w:lvl w:ilvl="1" w:tplc="04090019" w:tentative="1">
+      <w:start w:val="1"/>
+      <w:numFmt w:val="lowerLetter"/>
+      <w:lvlText w:val="%2."/>
+      <w:lvlJc w:val="left"/>
+      <w:pPr>
+        <w:ind w:left="1440" w:hanging="360"/>
+      </w:pPr>
+    </w:lvl>
+    <w:lvl w:ilvl="2" w:tplc="0409001B" w:tentative="1">
+      <w:start w:val="1"/>
+      <w:numFmt w:val="lowerRoman"/>
+      <w:lvlText w:val="%3."/>
+      <w:lvlJc w:val="right"/>
+      <w:pPr>
+        <w:ind w:left="2160" w:hanging="180"/>
+      </w:pPr>
+    </w:lvl>
+    <w:lvl w:ilvl="3" w:tplc="0409000F" w:tentative="1">
+      <w:start w:val="1"/>
+      <w:numFmt w:val="decimal"/>
+      <w:lvlText w:val="%4."/>
+      <w:lvlJc w:val="left"/>
+      <w:pPr>
+        <w:ind w:left="2880" w:hanging="360"/>
+      </w:pPr>
+    </w:lvl>
+    <w:lvl w:ilvl="4" w:tplc="04090019" w:tentative="1">
+      <w:start w:val="1"/>
+      <w:numFmt w:val="lowerLetter"/>
+      <w:lvlText w:val="%5."/>
+      <w:lvlJc w:val="left"/>
+      <w:pPr>
+        <w:ind w:left="3600" w:hanging="360"/>
+      </w:pPr>
+    </w:lvl>
+    <w:lvl w:ilvl="5" w:tplc="0409001B" w:tentative="1">
+      <w:start w:val="1"/>
+      <w:numFmt w:val="lowerRoman"/>
+      <w:lvlText w:val="%6."/>
+      <w:lvlJc w:val="right"/>
+      <w:pPr>
+        <w:ind w:left="4320" w:hanging="180"/>
+      </w:pPr>
+    </w:lvl>
+    <w:lvl w:ilvl="6" w:tplc="0409000F" w:tentative="1">
+      <w:start w:val="1"/>
+      <w:numFmt w:val="decimal"/>
+      <w:lvlText w:val="%7."/>
+      <w:lvlJc w:val="left"/>
+      <w:pPr>
+        <w:ind w:left="5040" w:hanging="360"/>
+      </w:pPr>
+    </w:lvl>
+    <w:lvl w:ilvl="7" w:tplc="04090019" w:tentative="1">
+      <w:start w:val="1"/>
+      <w:numFmt w:val="lowerLetter"/>
+      <w:lvlText w:val="%8."/>
+      <w:lvlJc w:val="left"/>
+      <w:pPr>
+        <w:ind w:left="5760" w:hanging="360"/>
+      </w:pPr>
+    </w:lvl>
+    <w:lvl w:ilvl="8" w:tplc="0409001B" w:tentative="1">
+      <w:start w:val="1"/>
+      <w:numFmt w:val="lowerRoman"/>
+      <w:lvlText w:val="%9."/>
+      <w:lvlJc w:val="right"/>
+      <w:pPr>
+        <w:ind w:left="6480" w:hanging="180"/>
+      </w:pPr>
+    </w:lvl>
+  </w:abstractNum>
+  <w:abstractNum w:abstractNumId="7" w15:restartNumberingAfterBreak="0">
+    <w:nsid w:val="17F6712B"/>
+    <w:multiLevelType w:val="hybridMultilevel"/>
+    <w:tmpl w:val="B23AE3E2"/>
+    <w:lvl w:ilvl="0" w:tplc="04090017">
+      <w:start w:val="1"/>
+      <w:numFmt w:val="lowerLetter"/>
+      <w:lvlText w:val="%1)"/>
+      <w:lvlJc w:val="left"/>
+      <w:pPr>
+        <w:ind w:left="720" w:hanging="360"/>
+      </w:pPr>
+    </w:lvl>
+    <w:lvl w:ilvl="1" w:tplc="04090019" w:tentative="1">
+      <w:start w:val="1"/>
+      <w:numFmt w:val="lowerLetter"/>
+      <w:lvlText w:val="%2."/>
+      <w:lvlJc w:val="left"/>
+      <w:pPr>
+        <w:ind w:left="1440" w:hanging="360"/>
+      </w:pPr>
+    </w:lvl>
+    <w:lvl w:ilvl="2" w:tplc="0409001B" w:tentative="1">
+      <w:start w:val="1"/>
+      <w:numFmt w:val="lowerRoman"/>
+      <w:lvlText w:val="%3."/>
+      <w:lvlJc w:val="right"/>
+      <w:pPr>
+        <w:ind w:left="2160" w:hanging="180"/>
+      </w:pPr>
+    </w:lvl>
+    <w:lvl w:ilvl="3" w:tplc="0409000F" w:tentative="1">
+      <w:start w:val="1"/>
+      <w:numFmt w:val="decimal"/>
+      <w:lvlText w:val="%4."/>
+      <w:lvlJc w:val="left"/>
+      <w:pPr>
+        <w:ind w:left="2880" w:hanging="360"/>
+      </w:pPr>
+    </w:lvl>
+    <w:lvl w:ilvl="4" w:tplc="04090019" w:tentative="1">
+      <w:start w:val="1"/>
+      <w:numFmt w:val="lowerLetter"/>
+      <w:lvlText w:val="%5."/>
+      <w:lvlJc w:val="left"/>
+      <w:pPr>
+        <w:ind w:left="3600" w:hanging="360"/>
+      </w:pPr>
+    </w:lvl>
+    <w:lvl w:ilvl="5" w:tplc="0409001B" w:tentative="1">
+      <w:start w:val="1"/>
+      <w:numFmt w:val="lowerRoman"/>
+      <w:lvlText w:val="%6."/>
+      <w:lvlJc w:val="right"/>
+      <w:pPr>
+        <w:ind w:left="4320" w:hanging="180"/>
+      </w:pPr>
+    </w:lvl>
+    <w:lvl w:ilvl="6" w:tplc="0409000F" w:tentative="1">
+      <w:start w:val="1"/>
+      <w:numFmt w:val="decimal"/>
+      <w:lvlText w:val="%7."/>
+      <w:lvlJc w:val="left"/>
+      <w:pPr>
+        <w:ind w:left="5040" w:hanging="360"/>
+      </w:pPr>
+    </w:lvl>
+    <w:lvl w:ilvl="7" w:tplc="04090019" w:tentative="1">
+      <w:start w:val="1"/>
+      <w:numFmt w:val="lowerLetter"/>
+      <w:lvlText w:val="%8."/>
+      <w:lvlJc w:val="left"/>
+      <w:pPr>
+        <w:ind w:left="5760" w:hanging="360"/>
+      </w:pPr>
+    </w:lvl>
+    <w:lvl w:ilvl="8" w:tplc="0409001B" w:tentative="1">
+      <w:start w:val="1"/>
+      <w:numFmt w:val="lowerRoman"/>
+      <w:lvlText w:val="%9."/>
+      <w:lvlJc w:val="right"/>
+      <w:pPr>
+        <w:ind w:left="6480" w:hanging="180"/>
+      </w:pPr>
+    </w:lvl>
+  </w:abstractNum>
+  <w:abstractNum w:abstractNumId="8" w15:restartNumberingAfterBreak="0">
+    <w:nsid w:val="1C4D7DEA"/>
+    <w:multiLevelType w:val="hybridMultilevel"/>
+    <w:tmpl w:val="934EBF3C"/>
+    <w:lvl w:ilvl="0" w:tplc="04090017">
+      <w:start w:val="1"/>
+      <w:numFmt w:val="lowerLetter"/>
+      <w:lvlText w:val="%1)"/>
+      <w:lvlJc w:val="left"/>
+      <w:pPr>
+        <w:ind w:left="720" w:hanging="360"/>
+      </w:pPr>
+    </w:lvl>
+    <w:lvl w:ilvl="1" w:tplc="04090019" w:tentative="1">
+      <w:start w:val="1"/>
+      <w:numFmt w:val="lowerLetter"/>
+      <w:lvlText w:val="%2."/>
+      <w:lvlJc w:val="left"/>
+      <w:pPr>
+        <w:ind w:left="1440" w:hanging="360"/>
+      </w:pPr>
+    </w:lvl>
+    <w:lvl w:ilvl="2" w:tplc="0409001B" w:tentative="1">
+      <w:start w:val="1"/>
+      <w:numFmt w:val="lowerRoman"/>
+      <w:lvlText w:val="%3."/>
+      <w:lvlJc w:val="right"/>
+      <w:pPr>
+        <w:ind w:left="2160" w:hanging="180"/>
+      </w:pPr>
+    </w:lvl>
+    <w:lvl w:ilvl="3" w:tplc="0409000F" w:tentative="1">
+      <w:start w:val="1"/>
+      <w:numFmt w:val="decimal"/>
+      <w:lvlText w:val="%4."/>
+      <w:lvlJc w:val="left"/>
+      <w:pPr>
+        <w:ind w:left="2880" w:hanging="360"/>
+      </w:pPr>
+    </w:lvl>
+    <w:lvl w:ilvl="4" w:tplc="04090019" w:tentative="1">
+      <w:start w:val="1"/>
+      <w:numFmt w:val="lowerLetter"/>
+      <w:lvlText w:val="%5."/>
+      <w:lvlJc w:val="left"/>
+      <w:pPr>
+        <w:ind w:left="3600" w:hanging="360"/>
+      </w:pPr>
+    </w:lvl>
+    <w:lvl w:ilvl="5" w:tplc="0409001B" w:tentative="1">
+      <w:start w:val="1"/>
+      <w:numFmt w:val="lowerRoman"/>
+      <w:lvlText w:val="%6."/>
+      <w:lvlJc w:val="right"/>
+      <w:pPr>
+        <w:ind w:left="4320" w:hanging="180"/>
+      </w:pPr>
+    </w:lvl>
+    <w:lvl w:ilvl="6" w:tplc="0409000F" w:tentative="1">
+      <w:start w:val="1"/>
+      <w:numFmt w:val="decimal"/>
+      <w:lvlText w:val="%7."/>
+      <w:lvlJc w:val="left"/>
+      <w:pPr>
+        <w:ind w:left="5040" w:hanging="360"/>
+      </w:pPr>
+    </w:lvl>
+    <w:lvl w:ilvl="7" w:tplc="04090019" w:tentative="1">
+      <w:start w:val="1"/>
+      <w:numFmt w:val="lowerLetter"/>
+      <w:lvlText w:val="%8."/>
+      <w:lvlJc w:val="left"/>
+      <w:pPr>
+        <w:ind w:left="5760" w:hanging="360"/>
+      </w:pPr>
+    </w:lvl>
+    <w:lvl w:ilvl="8" w:tplc="0409001B" w:tentative="1">
+      <w:start w:val="1"/>
+      <w:numFmt w:val="lowerRoman"/>
+      <w:lvlText w:val="%9."/>
+      <w:lvlJc w:val="right"/>
+      <w:pPr>
+        <w:ind w:left="6480" w:hanging="180"/>
+      </w:pPr>
+    </w:lvl>
+  </w:abstractNum>
+  <w:abstractNum w:abstractNumId="9" w15:restartNumberingAfterBreak="0">
+    <w:nsid w:val="255575EB"/>
+    <w:multiLevelType w:val="hybridMultilevel"/>
+    <w:tmpl w:val="33E0A6DC"/>
+    <w:lvl w:ilvl="0" w:tplc="04090017">
+      <w:start w:val="1"/>
+      <w:numFmt w:val="lowerLetter"/>
+      <w:lvlText w:val="%1)"/>
+      <w:lvlJc w:val="left"/>
+      <w:pPr>
+        <w:ind w:left="720" w:hanging="360"/>
+      </w:pPr>
+    </w:lvl>
+    <w:lvl w:ilvl="1" w:tplc="04090019" w:tentative="1">
+      <w:start w:val="1"/>
+      <w:numFmt w:val="lowerLetter"/>
+      <w:lvlText w:val="%2."/>
+      <w:lvlJc w:val="left"/>
+      <w:pPr>
+        <w:ind w:left="1440" w:hanging="360"/>
+      </w:pPr>
+    </w:lvl>
+    <w:lvl w:ilvl="2" w:tplc="0409001B" w:tentative="1">
+      <w:start w:val="1"/>
+      <w:numFmt w:val="lowerRoman"/>
+      <w:lvlText w:val="%3."/>
+      <w:lvlJc w:val="right"/>
+      <w:pPr>
+        <w:ind w:left="2160" w:hanging="180"/>
+      </w:pPr>
+    </w:lvl>
+    <w:lvl w:ilvl="3" w:tplc="0409000F" w:tentative="1">
+      <w:start w:val="1"/>
+      <w:numFmt w:val="decimal"/>
+      <w:lvlText w:val="%4."/>
+      <w:lvlJc w:val="left"/>
+      <w:pPr>
+        <w:ind w:left="2880" w:hanging="360"/>
+      </w:pPr>
+    </w:lvl>
+    <w:lvl w:ilvl="4" w:tplc="04090019" w:tentative="1">
+      <w:start w:val="1"/>
+      <w:numFmt w:val="lowerLetter"/>
+      <w:lvlText w:val="%5."/>
+      <w:lvlJc w:val="left"/>
+      <w:pPr>
+        <w:ind w:left="3600" w:hanging="360"/>
+      </w:pPr>
+    </w:lvl>
+    <w:lvl w:ilvl="5" w:tplc="0409001B" w:tentative="1">
+      <w:start w:val="1"/>
+      <w:numFmt w:val="lowerRoman"/>
+      <w:lvlText w:val="%6."/>
+      <w:lvlJc w:val="right"/>
+      <w:pPr>
+        <w:ind w:left="4320" w:hanging="180"/>
+      </w:pPr>
+    </w:lvl>
+    <w:lvl w:ilvl="6" w:tplc="0409000F" w:tentative="1">
+      <w:start w:val="1"/>
+      <w:numFmt w:val="decimal"/>
+      <w:lvlText w:val="%7."/>
+      <w:lvlJc w:val="left"/>
+      <w:pPr>
+        <w:ind w:left="5040" w:hanging="360"/>
+      </w:pPr>
+    </w:lvl>
+    <w:lvl w:ilvl="7" w:tplc="04090019" w:tentative="1">
+      <w:start w:val="1"/>
+      <w:numFmt w:val="lowerLetter"/>
+      <w:lvlText w:val="%8."/>
+      <w:lvlJc w:val="left"/>
+      <w:pPr>
+        <w:ind w:left="5760" w:hanging="360"/>
+      </w:pPr>
+    </w:lvl>
+    <w:lvl w:ilvl="8" w:tplc="0409001B" w:tentative="1">
+      <w:start w:val="1"/>
+      <w:numFmt w:val="lowerRoman"/>
+      <w:lvlText w:val="%9."/>
+      <w:lvlJc w:val="right"/>
+      <w:pPr>
+        <w:ind w:left="6480" w:hanging="180"/>
+      </w:pPr>
+    </w:lvl>
+  </w:abstractNum>
+  <w:abstractNum w:abstractNumId="10" w15:restartNumberingAfterBreak="0">
     <w:nsid w:val="273F55C7"/>
     <w:multiLevelType w:val="hybridMultilevel"/>
     <w:tmpl w:val="D1D46954"/>
@@ -2568,7 +3212,179 @@
       </w:pPr>
     </w:lvl>
   </w:abstractNum>
-  <w:abstractNum w:abstractNumId="5" w15:restartNumberingAfterBreak="0">
+  <w:abstractNum w:abstractNumId="11" w15:restartNumberingAfterBreak="0">
+    <w:nsid w:val="31610966"/>
+    <w:multiLevelType w:val="hybridMultilevel"/>
+    <w:tmpl w:val="5E1EF7E8"/>
+    <w:lvl w:ilvl="0" w:tplc="04090017">
+      <w:start w:val="1"/>
+      <w:numFmt w:val="lowerLetter"/>
+      <w:lvlText w:val="%1)"/>
+      <w:lvlJc w:val="left"/>
+      <w:pPr>
+        <w:ind w:left="720" w:hanging="360"/>
+      </w:pPr>
+    </w:lvl>
+    <w:lvl w:ilvl="1" w:tplc="04090019" w:tentative="1">
+      <w:start w:val="1"/>
+      <w:numFmt w:val="lowerLetter"/>
+      <w:lvlText w:val="%2."/>
+      <w:lvlJc w:val="left"/>
+      <w:pPr>
+        <w:ind w:left="1440" w:hanging="360"/>
+      </w:pPr>
+    </w:lvl>
+    <w:lvl w:ilvl="2" w:tplc="0409001B" w:tentative="1">
+      <w:start w:val="1"/>
+      <w:numFmt w:val="lowerRoman"/>
+      <w:lvlText w:val="%3."/>
+      <w:lvlJc w:val="right"/>
+      <w:pPr>
+        <w:ind w:left="2160" w:hanging="180"/>
+      </w:pPr>
+    </w:lvl>
+    <w:lvl w:ilvl="3" w:tplc="0409000F" w:tentative="1">
+      <w:start w:val="1"/>
+      <w:numFmt w:val="decimal"/>
+      <w:lvlText w:val="%4."/>
+      <w:lvlJc w:val="left"/>
+      <w:pPr>
+        <w:ind w:left="2880" w:hanging="360"/>
+      </w:pPr>
+    </w:lvl>
+    <w:lvl w:ilvl="4" w:tplc="04090019" w:tentative="1">
+      <w:start w:val="1"/>
+      <w:numFmt w:val="lowerLetter"/>
+      <w:lvlText w:val="%5."/>
+      <w:lvlJc w:val="left"/>
+      <w:pPr>
+        <w:ind w:left="3600" w:hanging="360"/>
+      </w:pPr>
+    </w:lvl>
+    <w:lvl w:ilvl="5" w:tplc="0409001B" w:tentative="1">
+      <w:start w:val="1"/>
+      <w:numFmt w:val="lowerRoman"/>
+      <w:lvlText w:val="%6."/>
+      <w:lvlJc w:val="right"/>
+      <w:pPr>
+        <w:ind w:left="4320" w:hanging="180"/>
+      </w:pPr>
+    </w:lvl>
+    <w:lvl w:ilvl="6" w:tplc="0409000F" w:tentative="1">
+      <w:start w:val="1"/>
+      <w:numFmt w:val="decimal"/>
+      <w:lvlText w:val="%7."/>
+      <w:lvlJc w:val="left"/>
+      <w:pPr>
+        <w:ind w:left="5040" w:hanging="360"/>
+      </w:pPr>
+    </w:lvl>
+    <w:lvl w:ilvl="7" w:tplc="04090019" w:tentative="1">
+      <w:start w:val="1"/>
+      <w:numFmt w:val="lowerLetter"/>
+      <w:lvlText w:val="%8."/>
+      <w:lvlJc w:val="left"/>
+      <w:pPr>
+        <w:ind w:left="5760" w:hanging="360"/>
+      </w:pPr>
+    </w:lvl>
+    <w:lvl w:ilvl="8" w:tplc="0409001B" w:tentative="1">
+      <w:start w:val="1"/>
+      <w:numFmt w:val="lowerRoman"/>
+      <w:lvlText w:val="%9."/>
+      <w:lvlJc w:val="right"/>
+      <w:pPr>
+        <w:ind w:left="6480" w:hanging="180"/>
+      </w:pPr>
+    </w:lvl>
+  </w:abstractNum>
+  <w:abstractNum w:abstractNumId="12" w15:restartNumberingAfterBreak="0">
+    <w:nsid w:val="32202572"/>
+    <w:multiLevelType w:val="hybridMultilevel"/>
+    <w:tmpl w:val="79C637D8"/>
+    <w:lvl w:ilvl="0" w:tplc="04090017">
+      <w:start w:val="1"/>
+      <w:numFmt w:val="lowerLetter"/>
+      <w:lvlText w:val="%1)"/>
+      <w:lvlJc w:val="left"/>
+      <w:pPr>
+        <w:ind w:left="720" w:hanging="360"/>
+      </w:pPr>
+    </w:lvl>
+    <w:lvl w:ilvl="1" w:tplc="04090019" w:tentative="1">
+      <w:start w:val="1"/>
+      <w:numFmt w:val="lowerLetter"/>
+      <w:lvlText w:val="%2."/>
+      <w:lvlJc w:val="left"/>
+      <w:pPr>
+        <w:ind w:left="1440" w:hanging="360"/>
+      </w:pPr>
+    </w:lvl>
+    <w:lvl w:ilvl="2" w:tplc="0409001B" w:tentative="1">
+      <w:start w:val="1"/>
+      <w:numFmt w:val="lowerRoman"/>
+      <w:lvlText w:val="%3."/>
+      <w:lvlJc w:val="right"/>
+      <w:pPr>
+        <w:ind w:left="2160" w:hanging="180"/>
+      </w:pPr>
+    </w:lvl>
+    <w:lvl w:ilvl="3" w:tplc="0409000F" w:tentative="1">
+      <w:start w:val="1"/>
+      <w:numFmt w:val="decimal"/>
+      <w:lvlText w:val="%4."/>
+      <w:lvlJc w:val="left"/>
+      <w:pPr>
+        <w:ind w:left="2880" w:hanging="360"/>
+      </w:pPr>
+    </w:lvl>
+    <w:lvl w:ilvl="4" w:tplc="04090019" w:tentative="1">
+      <w:start w:val="1"/>
+      <w:numFmt w:val="lowerLetter"/>
+      <w:lvlText w:val="%5."/>
+      <w:lvlJc w:val="left"/>
+      <w:pPr>
+        <w:ind w:left="3600" w:hanging="360"/>
+      </w:pPr>
+    </w:lvl>
+    <w:lvl w:ilvl="5" w:tplc="0409001B" w:tentative="1">
+      <w:start w:val="1"/>
+      <w:numFmt w:val="lowerRoman"/>
+      <w:lvlText w:val="%6."/>
+      <w:lvlJc w:val="right"/>
+      <w:pPr>
+        <w:ind w:left="4320" w:hanging="180"/>
+      </w:pPr>
+    </w:lvl>
+    <w:lvl w:ilvl="6" w:tplc="0409000F" w:tentative="1">
+      <w:start w:val="1"/>
+      <w:numFmt w:val="decimal"/>
+      <w:lvlText w:val="%7."/>
+      <w:lvlJc w:val="left"/>
+      <w:pPr>
+        <w:ind w:left="5040" w:hanging="360"/>
+      </w:pPr>
+    </w:lvl>
+    <w:lvl w:ilvl="7" w:tplc="04090019" w:tentative="1">
+      <w:start w:val="1"/>
+      <w:numFmt w:val="lowerLetter"/>
+      <w:lvlText w:val="%8."/>
+      <w:lvlJc w:val="left"/>
+      <w:pPr>
+        <w:ind w:left="5760" w:hanging="360"/>
+      </w:pPr>
+    </w:lvl>
+    <w:lvl w:ilvl="8" w:tplc="0409001B" w:tentative="1">
+      <w:start w:val="1"/>
+      <w:numFmt w:val="lowerRoman"/>
+      <w:lvlText w:val="%9."/>
+      <w:lvlJc w:val="right"/>
+      <w:pPr>
+        <w:ind w:left="6480" w:hanging="180"/>
+      </w:pPr>
+    </w:lvl>
+  </w:abstractNum>
+  <w:abstractNum w:abstractNumId="13" w15:restartNumberingAfterBreak="0">
     <w:nsid w:val="3C5F58D4"/>
     <w:multiLevelType w:val="hybridMultilevel"/>
     <w:tmpl w:val="19482E38"/>
@@ -2654,7 +3470,179 @@
       </w:pPr>
     </w:lvl>
   </w:abstractNum>
-  <w:abstractNum w:abstractNumId="6" w15:restartNumberingAfterBreak="0">
+  <w:abstractNum w:abstractNumId="14" w15:restartNumberingAfterBreak="0">
+    <w:nsid w:val="45411B58"/>
+    <w:multiLevelType w:val="hybridMultilevel"/>
+    <w:tmpl w:val="72FED5D2"/>
+    <w:lvl w:ilvl="0" w:tplc="04090017">
+      <w:start w:val="1"/>
+      <w:numFmt w:val="lowerLetter"/>
+      <w:lvlText w:val="%1)"/>
+      <w:lvlJc w:val="left"/>
+      <w:pPr>
+        <w:ind w:left="720" w:hanging="360"/>
+      </w:pPr>
+    </w:lvl>
+    <w:lvl w:ilvl="1" w:tplc="04090019" w:tentative="1">
+      <w:start w:val="1"/>
+      <w:numFmt w:val="lowerLetter"/>
+      <w:lvlText w:val="%2."/>
+      <w:lvlJc w:val="left"/>
+      <w:pPr>
+        <w:ind w:left="1440" w:hanging="360"/>
+      </w:pPr>
+    </w:lvl>
+    <w:lvl w:ilvl="2" w:tplc="0409001B" w:tentative="1">
+      <w:start w:val="1"/>
+      <w:numFmt w:val="lowerRoman"/>
+      <w:lvlText w:val="%3."/>
+      <w:lvlJc w:val="right"/>
+      <w:pPr>
+        <w:ind w:left="2160" w:hanging="180"/>
+      </w:pPr>
+    </w:lvl>
+    <w:lvl w:ilvl="3" w:tplc="0409000F" w:tentative="1">
+      <w:start w:val="1"/>
+      <w:numFmt w:val="decimal"/>
+      <w:lvlText w:val="%4."/>
+      <w:lvlJc w:val="left"/>
+      <w:pPr>
+        <w:ind w:left="2880" w:hanging="360"/>
+      </w:pPr>
+    </w:lvl>
+    <w:lvl w:ilvl="4" w:tplc="04090019" w:tentative="1">
+      <w:start w:val="1"/>
+      <w:numFmt w:val="lowerLetter"/>
+      <w:lvlText w:val="%5."/>
+      <w:lvlJc w:val="left"/>
+      <w:pPr>
+        <w:ind w:left="3600" w:hanging="360"/>
+      </w:pPr>
+    </w:lvl>
+    <w:lvl w:ilvl="5" w:tplc="0409001B" w:tentative="1">
+      <w:start w:val="1"/>
+      <w:numFmt w:val="lowerRoman"/>
+      <w:lvlText w:val="%6."/>
+      <w:lvlJc w:val="right"/>
+      <w:pPr>
+        <w:ind w:left="4320" w:hanging="180"/>
+      </w:pPr>
+    </w:lvl>
+    <w:lvl w:ilvl="6" w:tplc="0409000F" w:tentative="1">
+      <w:start w:val="1"/>
+      <w:numFmt w:val="decimal"/>
+      <w:lvlText w:val="%7."/>
+      <w:lvlJc w:val="left"/>
+      <w:pPr>
+        <w:ind w:left="5040" w:hanging="360"/>
+      </w:pPr>
+    </w:lvl>
+    <w:lvl w:ilvl="7" w:tplc="04090019" w:tentative="1">
+      <w:start w:val="1"/>
+      <w:numFmt w:val="lowerLetter"/>
+      <w:lvlText w:val="%8."/>
+      <w:lvlJc w:val="left"/>
+      <w:pPr>
+        <w:ind w:left="5760" w:hanging="360"/>
+      </w:pPr>
+    </w:lvl>
+    <w:lvl w:ilvl="8" w:tplc="0409001B" w:tentative="1">
+      <w:start w:val="1"/>
+      <w:numFmt w:val="lowerRoman"/>
+      <w:lvlText w:val="%9."/>
+      <w:lvlJc w:val="right"/>
+      <w:pPr>
+        <w:ind w:left="6480" w:hanging="180"/>
+      </w:pPr>
+    </w:lvl>
+  </w:abstractNum>
+  <w:abstractNum w:abstractNumId="15" w15:restartNumberingAfterBreak="0">
+    <w:nsid w:val="4DB43479"/>
+    <w:multiLevelType w:val="hybridMultilevel"/>
+    <w:tmpl w:val="640ED908"/>
+    <w:lvl w:ilvl="0" w:tplc="04090017">
+      <w:start w:val="1"/>
+      <w:numFmt w:val="lowerLetter"/>
+      <w:lvlText w:val="%1)"/>
+      <w:lvlJc w:val="left"/>
+      <w:pPr>
+        <w:ind w:left="720" w:hanging="360"/>
+      </w:pPr>
+    </w:lvl>
+    <w:lvl w:ilvl="1" w:tplc="04090019" w:tentative="1">
+      <w:start w:val="1"/>
+      <w:numFmt w:val="lowerLetter"/>
+      <w:lvlText w:val="%2."/>
+      <w:lvlJc w:val="left"/>
+      <w:pPr>
+        <w:ind w:left="1440" w:hanging="360"/>
+      </w:pPr>
+    </w:lvl>
+    <w:lvl w:ilvl="2" w:tplc="0409001B" w:tentative="1">
+      <w:start w:val="1"/>
+      <w:numFmt w:val="lowerRoman"/>
+      <w:lvlText w:val="%3."/>
+      <w:lvlJc w:val="right"/>
+      <w:pPr>
+        <w:ind w:left="2160" w:hanging="180"/>
+      </w:pPr>
+    </w:lvl>
+    <w:lvl w:ilvl="3" w:tplc="0409000F" w:tentative="1">
+      <w:start w:val="1"/>
+      <w:numFmt w:val="decimal"/>
+      <w:lvlText w:val="%4."/>
+      <w:lvlJc w:val="left"/>
+      <w:pPr>
+        <w:ind w:left="2880" w:hanging="360"/>
+      </w:pPr>
+    </w:lvl>
+    <w:lvl w:ilvl="4" w:tplc="04090019" w:tentative="1">
+      <w:start w:val="1"/>
+      <w:numFmt w:val="lowerLetter"/>
+      <w:lvlText w:val="%5."/>
+      <w:lvlJc w:val="left"/>
+      <w:pPr>
+        <w:ind w:left="3600" w:hanging="360"/>
+      </w:pPr>
+    </w:lvl>
+    <w:lvl w:ilvl="5" w:tplc="0409001B" w:tentative="1">
+      <w:start w:val="1"/>
+      <w:numFmt w:val="lowerRoman"/>
+      <w:lvlText w:val="%6."/>
+      <w:lvlJc w:val="right"/>
+      <w:pPr>
+        <w:ind w:left="4320" w:hanging="180"/>
+      </w:pPr>
+    </w:lvl>
+    <w:lvl w:ilvl="6" w:tplc="0409000F" w:tentative="1">
+      <w:start w:val="1"/>
+      <w:numFmt w:val="decimal"/>
+      <w:lvlText w:val="%7."/>
+      <w:lvlJc w:val="left"/>
+      <w:pPr>
+        <w:ind w:left="5040" w:hanging="360"/>
+      </w:pPr>
+    </w:lvl>
+    <w:lvl w:ilvl="7" w:tplc="04090019" w:tentative="1">
+      <w:start w:val="1"/>
+      <w:numFmt w:val="lowerLetter"/>
+      <w:lvlText w:val="%8."/>
+      <w:lvlJc w:val="left"/>
+      <w:pPr>
+        <w:ind w:left="5760" w:hanging="360"/>
+      </w:pPr>
+    </w:lvl>
+    <w:lvl w:ilvl="8" w:tplc="0409001B" w:tentative="1">
+      <w:start w:val="1"/>
+      <w:numFmt w:val="lowerRoman"/>
+      <w:lvlText w:val="%9."/>
+      <w:lvlJc w:val="right"/>
+      <w:pPr>
+        <w:ind w:left="6480" w:hanging="180"/>
+      </w:pPr>
+    </w:lvl>
+  </w:abstractNum>
+  <w:abstractNum w:abstractNumId="16" w15:restartNumberingAfterBreak="0">
     <w:nsid w:val="4F67563C"/>
     <w:multiLevelType w:val="hybridMultilevel"/>
     <w:tmpl w:val="0012317A"/>
@@ -2740,7 +3728,7 @@
       </w:pPr>
     </w:lvl>
   </w:abstractNum>
-  <w:abstractNum w:abstractNumId="7" w15:restartNumberingAfterBreak="0">
+  <w:abstractNum w:abstractNumId="17" w15:restartNumberingAfterBreak="0">
     <w:nsid w:val="525C49FC"/>
     <w:multiLevelType w:val="hybridMultilevel"/>
     <w:tmpl w:val="044E8E74"/>
@@ -2826,7 +3814,179 @@
       </w:pPr>
     </w:lvl>
   </w:abstractNum>
-  <w:abstractNum w:abstractNumId="8" w15:restartNumberingAfterBreak="0">
+  <w:abstractNum w:abstractNumId="18" w15:restartNumberingAfterBreak="0">
+    <w:nsid w:val="538970B8"/>
+    <w:multiLevelType w:val="hybridMultilevel"/>
+    <w:tmpl w:val="03DC641C"/>
+    <w:lvl w:ilvl="0" w:tplc="04090017">
+      <w:start w:val="1"/>
+      <w:numFmt w:val="lowerLetter"/>
+      <w:lvlText w:val="%1)"/>
+      <w:lvlJc w:val="left"/>
+      <w:pPr>
+        <w:ind w:left="720" w:hanging="360"/>
+      </w:pPr>
+    </w:lvl>
+    <w:lvl w:ilvl="1" w:tplc="04090019" w:tentative="1">
+      <w:start w:val="1"/>
+      <w:numFmt w:val="lowerLetter"/>
+      <w:lvlText w:val="%2."/>
+      <w:lvlJc w:val="left"/>
+      <w:pPr>
+        <w:ind w:left="1440" w:hanging="360"/>
+      </w:pPr>
+    </w:lvl>
+    <w:lvl w:ilvl="2" w:tplc="0409001B" w:tentative="1">
+      <w:start w:val="1"/>
+      <w:numFmt w:val="lowerRoman"/>
+      <w:lvlText w:val="%3."/>
+      <w:lvlJc w:val="right"/>
+      <w:pPr>
+        <w:ind w:left="2160" w:hanging="180"/>
+      </w:pPr>
+    </w:lvl>
+    <w:lvl w:ilvl="3" w:tplc="0409000F" w:tentative="1">
+      <w:start w:val="1"/>
+      <w:numFmt w:val="decimal"/>
+      <w:lvlText w:val="%4."/>
+      <w:lvlJc w:val="left"/>
+      <w:pPr>
+        <w:ind w:left="2880" w:hanging="360"/>
+      </w:pPr>
+    </w:lvl>
+    <w:lvl w:ilvl="4" w:tplc="04090019" w:tentative="1">
+      <w:start w:val="1"/>
+      <w:numFmt w:val="lowerLetter"/>
+      <w:lvlText w:val="%5."/>
+      <w:lvlJc w:val="left"/>
+      <w:pPr>
+        <w:ind w:left="3600" w:hanging="360"/>
+      </w:pPr>
+    </w:lvl>
+    <w:lvl w:ilvl="5" w:tplc="0409001B" w:tentative="1">
+      <w:start w:val="1"/>
+      <w:numFmt w:val="lowerRoman"/>
+      <w:lvlText w:val="%6."/>
+      <w:lvlJc w:val="right"/>
+      <w:pPr>
+        <w:ind w:left="4320" w:hanging="180"/>
+      </w:pPr>
+    </w:lvl>
+    <w:lvl w:ilvl="6" w:tplc="0409000F" w:tentative="1">
+      <w:start w:val="1"/>
+      <w:numFmt w:val="decimal"/>
+      <w:lvlText w:val="%7."/>
+      <w:lvlJc w:val="left"/>
+      <w:pPr>
+        <w:ind w:left="5040" w:hanging="360"/>
+      </w:pPr>
+    </w:lvl>
+    <w:lvl w:ilvl="7" w:tplc="04090019" w:tentative="1">
+      <w:start w:val="1"/>
+      <w:numFmt w:val="lowerLetter"/>
+      <w:lvlText w:val="%8."/>
+      <w:lvlJc w:val="left"/>
+      <w:pPr>
+        <w:ind w:left="5760" w:hanging="360"/>
+      </w:pPr>
+    </w:lvl>
+    <w:lvl w:ilvl="8" w:tplc="0409001B" w:tentative="1">
+      <w:start w:val="1"/>
+      <w:numFmt w:val="lowerRoman"/>
+      <w:lvlText w:val="%9."/>
+      <w:lvlJc w:val="right"/>
+      <w:pPr>
+        <w:ind w:left="6480" w:hanging="180"/>
+      </w:pPr>
+    </w:lvl>
+  </w:abstractNum>
+  <w:abstractNum w:abstractNumId="19" w15:restartNumberingAfterBreak="0">
+    <w:nsid w:val="6607581A"/>
+    <w:multiLevelType w:val="hybridMultilevel"/>
+    <w:tmpl w:val="4A52C484"/>
+    <w:lvl w:ilvl="0" w:tplc="04090017">
+      <w:start w:val="1"/>
+      <w:numFmt w:val="lowerLetter"/>
+      <w:lvlText w:val="%1)"/>
+      <w:lvlJc w:val="left"/>
+      <w:pPr>
+        <w:ind w:left="720" w:hanging="360"/>
+      </w:pPr>
+    </w:lvl>
+    <w:lvl w:ilvl="1" w:tplc="04090019" w:tentative="1">
+      <w:start w:val="1"/>
+      <w:numFmt w:val="lowerLetter"/>
+      <w:lvlText w:val="%2."/>
+      <w:lvlJc w:val="left"/>
+      <w:pPr>
+        <w:ind w:left="1440" w:hanging="360"/>
+      </w:pPr>
+    </w:lvl>
+    <w:lvl w:ilvl="2" w:tplc="0409001B" w:tentative="1">
+      <w:start w:val="1"/>
+      <w:numFmt w:val="lowerRoman"/>
+      <w:lvlText w:val="%3."/>
+      <w:lvlJc w:val="right"/>
+      <w:pPr>
+        <w:ind w:left="2160" w:hanging="180"/>
+      </w:pPr>
+    </w:lvl>
+    <w:lvl w:ilvl="3" w:tplc="0409000F" w:tentative="1">
+      <w:start w:val="1"/>
+      <w:numFmt w:val="decimal"/>
+      <w:lvlText w:val="%4."/>
+      <w:lvlJc w:val="left"/>
+      <w:pPr>
+        <w:ind w:left="2880" w:hanging="360"/>
+      </w:pPr>
+    </w:lvl>
+    <w:lvl w:ilvl="4" w:tplc="04090019" w:tentative="1">
+      <w:start w:val="1"/>
+      <w:numFmt w:val="lowerLetter"/>
+      <w:lvlText w:val="%5."/>
+      <w:lvlJc w:val="left"/>
+      <w:pPr>
+        <w:ind w:left="3600" w:hanging="360"/>
+      </w:pPr>
+    </w:lvl>
+    <w:lvl w:ilvl="5" w:tplc="0409001B" w:tentative="1">
+      <w:start w:val="1"/>
+      <w:numFmt w:val="lowerRoman"/>
+      <w:lvlText w:val="%6."/>
+      <w:lvlJc w:val="right"/>
+      <w:pPr>
+        <w:ind w:left="4320" w:hanging="180"/>
+      </w:pPr>
+    </w:lvl>
+    <w:lvl w:ilvl="6" w:tplc="0409000F" w:tentative="1">
+      <w:start w:val="1"/>
+      <w:numFmt w:val="decimal"/>
+      <w:lvlText w:val="%7."/>
+      <w:lvlJc w:val="left"/>
+      <w:pPr>
+        <w:ind w:left="5040" w:hanging="360"/>
+      </w:pPr>
+    </w:lvl>
+    <w:lvl w:ilvl="7" w:tplc="04090019" w:tentative="1">
+      <w:start w:val="1"/>
+      <w:numFmt w:val="lowerLetter"/>
+      <w:lvlText w:val="%8."/>
+      <w:lvlJc w:val="left"/>
+      <w:pPr>
+        <w:ind w:left="5760" w:hanging="360"/>
+      </w:pPr>
+    </w:lvl>
+    <w:lvl w:ilvl="8" w:tplc="0409001B" w:tentative="1">
+      <w:start w:val="1"/>
+      <w:numFmt w:val="lowerRoman"/>
+      <w:lvlText w:val="%9."/>
+      <w:lvlJc w:val="right"/>
+      <w:pPr>
+        <w:ind w:left="6480" w:hanging="180"/>
+      </w:pPr>
+    </w:lvl>
+  </w:abstractNum>
+  <w:abstractNum w:abstractNumId="20" w15:restartNumberingAfterBreak="0">
     <w:nsid w:val="67CA0638"/>
     <w:multiLevelType w:val="hybridMultilevel"/>
     <w:tmpl w:val="6B2842E6"/>
@@ -2912,7 +4072,179 @@
       </w:pPr>
     </w:lvl>
   </w:abstractNum>
-  <w:abstractNum w:abstractNumId="9" w15:restartNumberingAfterBreak="0">
+  <w:abstractNum w:abstractNumId="21" w15:restartNumberingAfterBreak="0">
+    <w:nsid w:val="6B7D7A57"/>
+    <w:multiLevelType w:val="hybridMultilevel"/>
+    <w:tmpl w:val="7090AEFA"/>
+    <w:lvl w:ilvl="0" w:tplc="04090017">
+      <w:start w:val="1"/>
+      <w:numFmt w:val="lowerLetter"/>
+      <w:lvlText w:val="%1)"/>
+      <w:lvlJc w:val="left"/>
+      <w:pPr>
+        <w:ind w:left="720" w:hanging="360"/>
+      </w:pPr>
+    </w:lvl>
+    <w:lvl w:ilvl="1" w:tplc="04090019" w:tentative="1">
+      <w:start w:val="1"/>
+      <w:numFmt w:val="lowerLetter"/>
+      <w:lvlText w:val="%2."/>
+      <w:lvlJc w:val="left"/>
+      <w:pPr>
+        <w:ind w:left="1440" w:hanging="360"/>
+      </w:pPr>
+    </w:lvl>
+    <w:lvl w:ilvl="2" w:tplc="0409001B" w:tentative="1">
+      <w:start w:val="1"/>
+      <w:numFmt w:val="lowerRoman"/>
+      <w:lvlText w:val="%3."/>
+      <w:lvlJc w:val="right"/>
+      <w:pPr>
+        <w:ind w:left="2160" w:hanging="180"/>
+      </w:pPr>
+    </w:lvl>
+    <w:lvl w:ilvl="3" w:tplc="0409000F" w:tentative="1">
+      <w:start w:val="1"/>
+      <w:numFmt w:val="decimal"/>
+      <w:lvlText w:val="%4."/>
+      <w:lvlJc w:val="left"/>
+      <w:pPr>
+        <w:ind w:left="2880" w:hanging="360"/>
+      </w:pPr>
+    </w:lvl>
+    <w:lvl w:ilvl="4" w:tplc="04090019" w:tentative="1">
+      <w:start w:val="1"/>
+      <w:numFmt w:val="lowerLetter"/>
+      <w:lvlText w:val="%5."/>
+      <w:lvlJc w:val="left"/>
+      <w:pPr>
+        <w:ind w:left="3600" w:hanging="360"/>
+      </w:pPr>
+    </w:lvl>
+    <w:lvl w:ilvl="5" w:tplc="0409001B" w:tentative="1">
+      <w:start w:val="1"/>
+      <w:numFmt w:val="lowerRoman"/>
+      <w:lvlText w:val="%6."/>
+      <w:lvlJc w:val="right"/>
+      <w:pPr>
+        <w:ind w:left="4320" w:hanging="180"/>
+      </w:pPr>
+    </w:lvl>
+    <w:lvl w:ilvl="6" w:tplc="0409000F" w:tentative="1">
+      <w:start w:val="1"/>
+      <w:numFmt w:val="decimal"/>
+      <w:lvlText w:val="%7."/>
+      <w:lvlJc w:val="left"/>
+      <w:pPr>
+        <w:ind w:left="5040" w:hanging="360"/>
+      </w:pPr>
+    </w:lvl>
+    <w:lvl w:ilvl="7" w:tplc="04090019" w:tentative="1">
+      <w:start w:val="1"/>
+      <w:numFmt w:val="lowerLetter"/>
+      <w:lvlText w:val="%8."/>
+      <w:lvlJc w:val="left"/>
+      <w:pPr>
+        <w:ind w:left="5760" w:hanging="360"/>
+      </w:pPr>
+    </w:lvl>
+    <w:lvl w:ilvl="8" w:tplc="0409001B" w:tentative="1">
+      <w:start w:val="1"/>
+      <w:numFmt w:val="lowerRoman"/>
+      <w:lvlText w:val="%9."/>
+      <w:lvlJc w:val="right"/>
+      <w:pPr>
+        <w:ind w:left="6480" w:hanging="180"/>
+      </w:pPr>
+    </w:lvl>
+  </w:abstractNum>
+  <w:abstractNum w:abstractNumId="22" w15:restartNumberingAfterBreak="0">
+    <w:nsid w:val="6B921C4E"/>
+    <w:multiLevelType w:val="hybridMultilevel"/>
+    <w:tmpl w:val="4984A5F0"/>
+    <w:lvl w:ilvl="0" w:tplc="04090017">
+      <w:start w:val="1"/>
+      <w:numFmt w:val="lowerLetter"/>
+      <w:lvlText w:val="%1)"/>
+      <w:lvlJc w:val="left"/>
+      <w:pPr>
+        <w:ind w:left="720" w:hanging="360"/>
+      </w:pPr>
+    </w:lvl>
+    <w:lvl w:ilvl="1" w:tplc="04090019" w:tentative="1">
+      <w:start w:val="1"/>
+      <w:numFmt w:val="lowerLetter"/>
+      <w:lvlText w:val="%2."/>
+      <w:lvlJc w:val="left"/>
+      <w:pPr>
+        <w:ind w:left="1440" w:hanging="360"/>
+      </w:pPr>
+    </w:lvl>
+    <w:lvl w:ilvl="2" w:tplc="0409001B" w:tentative="1">
+      <w:start w:val="1"/>
+      <w:numFmt w:val="lowerRoman"/>
+      <w:lvlText w:val="%3."/>
+      <w:lvlJc w:val="right"/>
+      <w:pPr>
+        <w:ind w:left="2160" w:hanging="180"/>
+      </w:pPr>
+    </w:lvl>
+    <w:lvl w:ilvl="3" w:tplc="0409000F" w:tentative="1">
+      <w:start w:val="1"/>
+      <w:numFmt w:val="decimal"/>
+      <w:lvlText w:val="%4."/>
+      <w:lvlJc w:val="left"/>
+      <w:pPr>
+        <w:ind w:left="2880" w:hanging="360"/>
+      </w:pPr>
+    </w:lvl>
+    <w:lvl w:ilvl="4" w:tplc="04090019" w:tentative="1">
+      <w:start w:val="1"/>
+      <w:numFmt w:val="lowerLetter"/>
+      <w:lvlText w:val="%5."/>
+      <w:lvlJc w:val="left"/>
+      <w:pPr>
+        <w:ind w:left="3600" w:hanging="360"/>
+      </w:pPr>
+    </w:lvl>
+    <w:lvl w:ilvl="5" w:tplc="0409001B" w:tentative="1">
+      <w:start w:val="1"/>
+      <w:numFmt w:val="lowerRoman"/>
+      <w:lvlText w:val="%6."/>
+      <w:lvlJc w:val="right"/>
+      <w:pPr>
+        <w:ind w:left="4320" w:hanging="180"/>
+      </w:pPr>
+    </w:lvl>
+    <w:lvl w:ilvl="6" w:tplc="0409000F" w:tentative="1">
+      <w:start w:val="1"/>
+      <w:numFmt w:val="decimal"/>
+      <w:lvlText w:val="%7."/>
+      <w:lvlJc w:val="left"/>
+      <w:pPr>
+        <w:ind w:left="5040" w:hanging="360"/>
+      </w:pPr>
+    </w:lvl>
+    <w:lvl w:ilvl="7" w:tplc="04090019" w:tentative="1">
+      <w:start w:val="1"/>
+      <w:numFmt w:val="lowerLetter"/>
+      <w:lvlText w:val="%8."/>
+      <w:lvlJc w:val="left"/>
+      <w:pPr>
+        <w:ind w:left="5760" w:hanging="360"/>
+      </w:pPr>
+    </w:lvl>
+    <w:lvl w:ilvl="8" w:tplc="0409001B" w:tentative="1">
+      <w:start w:val="1"/>
+      <w:numFmt w:val="lowerRoman"/>
+      <w:lvlText w:val="%9."/>
+      <w:lvlJc w:val="right"/>
+      <w:pPr>
+        <w:ind w:left="6480" w:hanging="180"/>
+      </w:pPr>
+    </w:lvl>
+  </w:abstractNum>
+  <w:abstractNum w:abstractNumId="23" w15:restartNumberingAfterBreak="0">
     <w:nsid w:val="71DF369B"/>
     <w:multiLevelType w:val="hybridMultilevel"/>
     <w:tmpl w:val="12A49090"/>
@@ -2998,7 +4330,7 @@
       </w:pPr>
     </w:lvl>
   </w:abstractNum>
-  <w:abstractNum w:abstractNumId="10" w15:restartNumberingAfterBreak="0">
+  <w:abstractNum w:abstractNumId="24" w15:restartNumberingAfterBreak="0">
     <w:nsid w:val="75D00048"/>
     <w:multiLevelType w:val="hybridMultilevel"/>
     <w:tmpl w:val="DCEABDD2"/>
@@ -3084,7 +4416,93 @@
       </w:pPr>
     </w:lvl>
   </w:abstractNum>
-  <w:abstractNum w:abstractNumId="11" w15:restartNumberingAfterBreak="0">
+  <w:abstractNum w:abstractNumId="25" w15:restartNumberingAfterBreak="0">
+    <w:nsid w:val="779A20DE"/>
+    <w:multiLevelType w:val="hybridMultilevel"/>
+    <w:tmpl w:val="1BEEC5CA"/>
+    <w:lvl w:ilvl="0" w:tplc="0409000F">
+      <w:start w:val="1"/>
+      <w:numFmt w:val="decimal"/>
+      <w:lvlText w:val="%1."/>
+      <w:lvlJc w:val="left"/>
+      <w:pPr>
+        <w:ind w:left="720" w:hanging="360"/>
+      </w:pPr>
+    </w:lvl>
+    <w:lvl w:ilvl="1" w:tplc="04090019" w:tentative="1">
+      <w:start w:val="1"/>
+      <w:numFmt w:val="lowerLetter"/>
+      <w:lvlText w:val="%2."/>
+      <w:lvlJc w:val="left"/>
+      <w:pPr>
+        <w:ind w:left="1440" w:hanging="360"/>
+      </w:pPr>
+    </w:lvl>
+    <w:lvl w:ilvl="2" w:tplc="0409001B" w:tentative="1">
+      <w:start w:val="1"/>
+      <w:numFmt w:val="lowerRoman"/>
+      <w:lvlText w:val="%3."/>
+      <w:lvlJc w:val="right"/>
+      <w:pPr>
+        <w:ind w:left="2160" w:hanging="180"/>
+      </w:pPr>
+    </w:lvl>
+    <w:lvl w:ilvl="3" w:tplc="0409000F" w:tentative="1">
+      <w:start w:val="1"/>
+      <w:numFmt w:val="decimal"/>
+      <w:lvlText w:val="%4."/>
+      <w:lvlJc w:val="left"/>
+      <w:pPr>
+        <w:ind w:left="2880" w:hanging="360"/>
+      </w:pPr>
+    </w:lvl>
+    <w:lvl w:ilvl="4" w:tplc="04090019" w:tentative="1">
+      <w:start w:val="1"/>
+      <w:numFmt w:val="lowerLetter"/>
+      <w:lvlText w:val="%5."/>
+      <w:lvlJc w:val="left"/>
+      <w:pPr>
+        <w:ind w:left="3600" w:hanging="360"/>
+      </w:pPr>
+    </w:lvl>
+    <w:lvl w:ilvl="5" w:tplc="0409001B" w:tentative="1">
+      <w:start w:val="1"/>
+      <w:numFmt w:val="lowerRoman"/>
+      <w:lvlText w:val="%6."/>
+      <w:lvlJc w:val="right"/>
+      <w:pPr>
+        <w:ind w:left="4320" w:hanging="180"/>
+      </w:pPr>
+    </w:lvl>
+    <w:lvl w:ilvl="6" w:tplc="0409000F" w:tentative="1">
+      <w:start w:val="1"/>
+      <w:numFmt w:val="decimal"/>
+      <w:lvlText w:val="%7."/>
+      <w:lvlJc w:val="left"/>
+      <w:pPr>
+        <w:ind w:left="5040" w:hanging="360"/>
+      </w:pPr>
+    </w:lvl>
+    <w:lvl w:ilvl="7" w:tplc="04090019" w:tentative="1">
+      <w:start w:val="1"/>
+      <w:numFmt w:val="lowerLetter"/>
+      <w:lvlText w:val="%8."/>
+      <w:lvlJc w:val="left"/>
+      <w:pPr>
+        <w:ind w:left="5760" w:hanging="360"/>
+      </w:pPr>
+    </w:lvl>
+    <w:lvl w:ilvl="8" w:tplc="0409001B" w:tentative="1">
+      <w:start w:val="1"/>
+      <w:numFmt w:val="lowerRoman"/>
+      <w:lvlText w:val="%9."/>
+      <w:lvlJc w:val="right"/>
+      <w:pPr>
+        <w:ind w:left="6480" w:hanging="180"/>
+      </w:pPr>
+    </w:lvl>
+  </w:abstractNum>
+  <w:abstractNum w:abstractNumId="26" w15:restartNumberingAfterBreak="0">
     <w:nsid w:val="7D2C44FA"/>
     <w:multiLevelType w:val="hybridMultilevel"/>
     <w:tmpl w:val="BF640BE8"/>
@@ -3170,7 +4588,7 @@
       </w:pPr>
     </w:lvl>
   </w:abstractNum>
-  <w:abstractNum w:abstractNumId="12" w15:restartNumberingAfterBreak="0">
+  <w:abstractNum w:abstractNumId="27" w15:restartNumberingAfterBreak="0">
     <w:nsid w:val="7E067D6E"/>
     <w:multiLevelType w:val="hybridMultilevel"/>
     <w:tmpl w:val="54E0ACD8"/>
@@ -3256,7 +4674,7 @@
       </w:pPr>
     </w:lvl>
   </w:abstractNum>
-  <w:abstractNum w:abstractNumId="13" w15:restartNumberingAfterBreak="0">
+  <w:abstractNum w:abstractNumId="28" w15:restartNumberingAfterBreak="0">
     <w:nsid w:val="7F5D5FF5"/>
     <w:multiLevelType w:val="hybridMultilevel"/>
     <w:tmpl w:val="0E7AC5FE"/>
@@ -3346,52 +4764,97 @@
     </w:lvl>
   </w:abstractNum>
   <w:num w:numId="1">
-    <w:abstractNumId w:val="13"/>
+    <w:abstractNumId w:val="28"/>
   </w:num>
   <w:num w:numId="2">
-    <w:abstractNumId w:val="10"/>
+    <w:abstractNumId w:val="24"/>
   </w:num>
   <w:num w:numId="3">
-    <w:abstractNumId w:val="11"/>
+    <w:abstractNumId w:val="26"/>
   </w:num>
   <w:num w:numId="4">
-    <w:abstractNumId w:val="8"/>
+    <w:abstractNumId w:val="20"/>
   </w:num>
   <w:num w:numId="5">
-    <w:abstractNumId w:val="3"/>
+    <w:abstractNumId w:val="5"/>
   </w:num>
   <w:num w:numId="6">
     <w:abstractNumId w:val="2"/>
   </w:num>
   <w:num w:numId="7">
-    <w:abstractNumId w:val="7"/>
+    <w:abstractNumId w:val="17"/>
   </w:num>
   <w:num w:numId="8">
-    <w:abstractNumId w:val="4"/>
+    <w:abstractNumId w:val="10"/>
   </w:num>
   <w:num w:numId="9">
-    <w:abstractNumId w:val="9"/>
+    <w:abstractNumId w:val="23"/>
   </w:num>
   <w:num w:numId="10">
-    <w:abstractNumId w:val="6"/>
+    <w:abstractNumId w:val="16"/>
   </w:num>
   <w:num w:numId="11">
     <w:abstractNumId w:val="0"/>
   </w:num>
   <w:num w:numId="12">
-    <w:abstractNumId w:val="12"/>
+    <w:abstractNumId w:val="27"/>
   </w:num>
   <w:num w:numId="13">
-    <w:abstractNumId w:val="5"/>
+    <w:abstractNumId w:val="13"/>
   </w:num>
   <w:num w:numId="14">
     <w:abstractNumId w:val="1"/>
+  </w:num>
+  <w:num w:numId="15">
+    <w:abstractNumId w:val="25"/>
+  </w:num>
+  <w:num w:numId="16">
+    <w:abstractNumId w:val="19"/>
+  </w:num>
+  <w:num w:numId="17">
+    <w:abstractNumId w:val="4"/>
+  </w:num>
+  <w:num w:numId="18">
+    <w:abstractNumId w:val="8"/>
+  </w:num>
+  <w:num w:numId="19">
+    <w:abstractNumId w:val="18"/>
+  </w:num>
+  <w:num w:numId="20">
+    <w:abstractNumId w:val="3"/>
+  </w:num>
+  <w:num w:numId="21">
+    <w:abstractNumId w:val="14"/>
+  </w:num>
+  <w:num w:numId="22">
+    <w:abstractNumId w:val="15"/>
+  </w:num>
+  <w:num w:numId="23">
+    <w:abstractNumId w:val="12"/>
+  </w:num>
+  <w:num w:numId="24">
+    <w:abstractNumId w:val="9"/>
+  </w:num>
+  <w:num w:numId="25">
+    <w:abstractNumId w:val="22"/>
+  </w:num>
+  <w:num w:numId="26">
+    <w:abstractNumId w:val="11"/>
+  </w:num>
+  <w:num w:numId="27">
+    <w:abstractNumId w:val="6"/>
+  </w:num>
+  <w:num w:numId="28">
+    <w:abstractNumId w:val="7"/>
+  </w:num>
+  <w:num w:numId="29">
+    <w:abstractNumId w:val="21"/>
   </w:num>
 </w:numbering>
 </file>
 
 <file path=word/styles.xml><?xml version="1.0" encoding="utf-8"?>
-<w:styles xmlns:mc="http://schemas.openxmlformats.org/markup-compatibility/2006" xmlns:r="http://schemas.openxmlformats.org/officeDocument/2006/relationships" xmlns:w="http://schemas.openxmlformats.org/wordprocessingml/2006/main" xmlns:w14="http://schemas.microsoft.com/office/word/2010/wordml" xmlns:w15="http://schemas.microsoft.com/office/word/2012/wordml" xmlns:w16cid="http://schemas.microsoft.com/office/word/2016/wordml/cid" xmlns:w16se="http://schemas.microsoft.com/office/word/2015/wordml/symex" mc:Ignorable="w14 w15 w16se w16cid">
+<w:styles xmlns:mc="http://schemas.openxmlformats.org/markup-compatibility/2006" xmlns:r="http://schemas.openxmlformats.org/officeDocument/2006/relationships" xmlns:w="http://schemas.openxmlformats.org/wordprocessingml/2006/main" xmlns:w14="http://schemas.microsoft.com/office/word/2010/wordml" xmlns:w15="http://schemas.microsoft.com/office/word/2012/wordml" xmlns:w16se="http://schemas.microsoft.com/office/word/2015/wordml/symex" mc:Ignorable="w14 w15 w16se">
   <w:docDefaults>
     <w:rPrDefault>
       <w:rPr>
@@ -3407,7 +4870,7 @@
       </w:pPr>
     </w:pPrDefault>
   </w:docDefaults>
-  <w:latentStyles w:defLockedState="0" w:defUIPriority="99" w:defSemiHidden="0" w:defUnhideWhenUsed="0" w:defQFormat="0" w:count="375">
+  <w:latentStyles w:defLockedState="0" w:defUIPriority="99" w:defSemiHidden="0" w:defUnhideWhenUsed="0" w:defQFormat="0" w:count="371">
     <w:lsdException w:name="Normal" w:uiPriority="0" w:qFormat="1"/>
     <w:lsdException w:name="heading 1" w:uiPriority="9" w:qFormat="1"/>
     <w:lsdException w:name="heading 2" w:semiHidden="1" w:uiPriority="9" w:unhideWhenUsed="1" w:qFormat="1"/>
@@ -3779,10 +5242,6 @@
     <w:lsdException w:name="List Table 5 Dark Accent 6" w:uiPriority="50"/>
     <w:lsdException w:name="List Table 6 Colorful Accent 6" w:uiPriority="51"/>
     <w:lsdException w:name="List Table 7 Colorful Accent 6" w:uiPriority="52"/>
-    <w:lsdException w:name="Mention" w:semiHidden="1" w:unhideWhenUsed="1"/>
-    <w:lsdException w:name="Smart Hyperlink" w:semiHidden="1" w:unhideWhenUsed="1"/>
-    <w:lsdException w:name="Hashtag" w:semiHidden="1" w:unhideWhenUsed="1"/>
-    <w:lsdException w:name="Unresolved Mention" w:semiHidden="1" w:unhideWhenUsed="1"/>
   </w:latentStyles>
   <w:style w:type="paragraph" w:default="1" w:styleId="Normal">
     <w:name w:val="Normal"/>
@@ -3795,6 +5254,7 @@
   <w:style w:type="character" w:default="1" w:styleId="DefaultParagraphFont">
     <w:name w:val="Default Paragraph Font"/>
     <w:uiPriority w:val="1"/>
+    <w:semiHidden/>
     <w:unhideWhenUsed/>
   </w:style>
   <w:style w:type="table" w:default="1" w:styleId="TableNormal">
@@ -4144,7 +5604,7 @@
 </file>
 
 <file path=customXml/itemProps1.xml><?xml version="1.0" encoding="utf-8"?>
-<ds:datastoreItem xmlns:ds="http://schemas.openxmlformats.org/officeDocument/2006/customXml" ds:itemID="{5876A460-12EC-47B5-962D-773744B89F84}">
+<ds:datastoreItem xmlns:ds="http://schemas.openxmlformats.org/officeDocument/2006/customXml" ds:itemID="{0E6A1B65-AFA6-4D6E-9EB0-720905916406}">
   <ds:schemaRefs>
     <ds:schemaRef ds:uri="http://schemas.openxmlformats.org/officeDocument/2006/bibliography"/>
   </ds:schemaRefs>

</xml_diff>